<commit_message>
mijn zelfreflectie + layoutcrap
</commit_message>
<xml_diff>
--- a/ASP.Net-project/Docs/Informatiearchitectuur/portfolio/Portfolio.docx
+++ b/ASP.Net-project/Docs/Informatiearchitectuur/portfolio/Portfolio.docx
@@ -2,99 +2,6 @@
 <file path=word/document.xml><?xml version="1.0" encoding="utf-8"?>
 <w:document xmlns:ve="http://schemas.openxmlformats.org/markup-compatibility/2006" xmlns:o="urn:schemas-microsoft-com:office:office" xmlns:r="http://schemas.openxmlformats.org/officeDocument/2006/relationships" xmlns:m="http://schemas.openxmlformats.org/officeDocument/2006/math" xmlns:v="urn:schemas-microsoft-com:vml" xmlns:wp="http://schemas.openxmlformats.org/drawingml/2006/wordprocessingDrawing" xmlns:w10="urn:schemas-microsoft-com:office:word" xmlns:w="http://schemas.openxmlformats.org/wordprocessingml/2006/main" xmlns:wne="http://schemas.microsoft.com/office/word/2006/wordml">
   <w:body>
-    <w:p>
-      <w:pPr>
-        <w:rPr>
-          <w:rFonts w:ascii="Verdana" w:hAnsi="Verdana" w:cs="Verdana"/>
-        </w:rPr>
-      </w:pPr>
-      <w:r>
-        <w:rPr>
-          <w:rFonts w:ascii="Verdana" w:hAnsi="Verdana" w:cs="Verdana"/>
-        </w:rPr>
-        <w:t>Beerend Lauwers</w:t>
-      </w:r>
-    </w:p>
-    <w:p>
-      <w:pPr>
-        <w:rPr>
-          <w:rFonts w:ascii="Verdana" w:hAnsi="Verdana" w:cs="Verdana"/>
-        </w:rPr>
-      </w:pPr>
-      <w:r>
-        <w:rPr>
-          <w:rFonts w:ascii="Verdana" w:hAnsi="Verdana" w:cs="Verdana"/>
-        </w:rPr>
-        <w:t>Frank De Sterke</w:t>
-      </w:r>
-    </w:p>
-    <w:p>
-      <w:pPr>
-        <w:rPr>
-          <w:rFonts w:ascii="Verdana" w:hAnsi="Verdana" w:cs="Verdana"/>
-        </w:rPr>
-      </w:pPr>
-      <w:r>
-        <w:rPr>
-          <w:rFonts w:ascii="Verdana" w:hAnsi="Verdana" w:cs="Verdana"/>
-        </w:rPr>
-        <w:t>Frederik van Den Hof</w:t>
-      </w:r>
-    </w:p>
-    <w:p>
-      <w:pPr>
-        <w:rPr>
-          <w:rFonts w:ascii="Verdana" w:hAnsi="Verdana" w:cs="Verdana"/>
-        </w:rPr>
-      </w:pPr>
-      <w:r>
-        <w:rPr>
-          <w:rFonts w:ascii="Verdana" w:hAnsi="Verdana" w:cs="Verdana"/>
-        </w:rPr>
-        <w:t>Frederik Vermeiren</w:t>
-      </w:r>
-    </w:p>
-    <w:p>
-      <w:pPr>
-        <w:rPr>
-          <w:rFonts w:ascii="Verdana" w:hAnsi="Verdana" w:cs="Verdana"/>
-        </w:rPr>
-      </w:pPr>
-      <w:r>
-        <w:rPr>
-          <w:rFonts w:ascii="Verdana" w:hAnsi="Verdana" w:cs="Verdana"/>
-        </w:rPr>
-        <w:t xml:space="preserve">Yarric </w:t>
-      </w:r>
-      <w:hyperlink r:id="rId7" w:tooltip="Yarric.Van.den.broeck@student.khm.be" w:history="1">
-        <w:r>
-          <w:rPr>
-            <w:rFonts w:ascii="Verdana" w:hAnsi="Verdana" w:cs="Verdana"/>
-          </w:rPr>
-          <w:t>Van den broeck</w:t>
-        </w:r>
-      </w:hyperlink>
-    </w:p>
-    <w:p>
-      <w:pPr>
-        <w:rPr>
-          <w:rFonts w:ascii="Verdana" w:hAnsi="Verdana" w:cs="Verdana"/>
-        </w:rPr>
-      </w:pPr>
-    </w:p>
-    <w:p>
-      <w:pPr>
-        <w:rPr>
-          <w:rFonts w:ascii="Verdana" w:hAnsi="Verdana" w:cs="Verdana"/>
-        </w:rPr>
-      </w:pPr>
-      <w:r>
-        <w:rPr>
-          <w:rFonts w:ascii="Verdana" w:hAnsi="Verdana" w:cs="Verdana"/>
-        </w:rPr>
-        <w:t>3 IMA</w:t>
-      </w:r>
-    </w:p>
     <w:p/>
     <w:p/>
     <w:p/>
@@ -248,6 +155,9 @@
           <w:tab w:val="left" w:pos="3120"/>
         </w:tabs>
         <w:jc w:val="center"/>
+        <w:rPr>
+          <w:rStyle w:val="Intensievebenadrukking"/>
+        </w:rPr>
       </w:pPr>
       <w:r>
         <w:tab/>
@@ -266,12 +176,6 @@
       </w:r>
       <w:r>
         <w:tab/>
-      </w:r>
-      <w:r>
-        <w:tab/>
-      </w:r>
-      <w:r>
-        <w:t>2009-2010</w:t>
       </w:r>
     </w:p>
     <w:p>
@@ -2487,13 +2391,6 @@
         </w:rPr>
         <w:fldChar w:fldCharType="end"/>
       </w:r>
-      <w:r>
-        <w:rPr>
-          <w:sz w:val="72"/>
-          <w:szCs w:val="72"/>
-        </w:rPr>
-        <w:br w:type="page"/>
-      </w:r>
     </w:p>
     <w:p>
       <w:pPr>
@@ -2509,6 +2406,10 @@
       </w:pPr>
       <w:bookmarkStart w:id="0" w:name="_Toc248518964"/>
       <w:r>
+        <w:br w:type="page"/>
+      </w:r>
+      <w:r>
+        <w:lastRenderedPageBreak/>
         <w:t xml:space="preserve">Concurrentie </w:t>
       </w:r>
       <w:r>
@@ -3913,34 +3814,35 @@
                 <w:sz w:val="20"/>
                 <w:szCs w:val="20"/>
               </w:rPr>
-              <w:t>De navigatie is eenvoudig en duidelijk genoeg. Er staat bij reservering duidelijk welke velden verplicht zijn, alle datum velden zijn dropdowns, dus foute invoer (en frustratie) kan er niet plaatsvinden. Bij alle keuzemogelijkheden is er ook informatie beschikbaar onder “?” icoon.</w:t>
-            </w:r>
-          </w:p>
-          <w:p>
-            <w:pPr>
+              <w:t xml:space="preserve">De navigatie is eenvoudig en duidelijk genoeg. Er staat bij reservering duidelijk welke velden verplicht zijn, alle datum velden zijn </w:t>
+            </w:r>
+            <w:proofErr w:type="spellStart"/>
+            <w:r>
               <w:rPr>
                 <w:rFonts w:ascii="Verdana" w:hAnsi="Verdana" w:cs="Verdana"/>
                 <w:sz w:val="20"/>
                 <w:szCs w:val="20"/>
               </w:rPr>
-            </w:pPr>
-          </w:p>
-          <w:p>
-            <w:pPr>
+              <w:t>dropdowns</w:t>
+            </w:r>
+            <w:proofErr w:type="spellEnd"/>
+            <w:r>
               <w:rPr>
                 <w:rFonts w:ascii="Verdana" w:hAnsi="Verdana" w:cs="Verdana"/>
                 <w:sz w:val="20"/>
                 <w:szCs w:val="20"/>
               </w:rPr>
-            </w:pPr>
-            <w:r>
+              <w:t>, dus foute invoer (en frustratie) kan er niet plaatsvinden. Bij alle keuzemogelijkheden is er ook informatie beschikbaar onder “?” icoon.</w:t>
+            </w:r>
+          </w:p>
+          <w:p>
+            <w:pPr>
               <w:rPr>
                 <w:rFonts w:ascii="Verdana" w:hAnsi="Verdana" w:cs="Verdana"/>
                 <w:sz w:val="20"/>
                 <w:szCs w:val="20"/>
               </w:rPr>
-              <w:t>Inhoud is wat het moet zijn. Er is duidelijkheid over tarieven, huurgegevens, de auto, etc...</w:t>
-            </w:r>
+            </w:pPr>
           </w:p>
           <w:p>
             <w:pPr>
@@ -3956,23 +3858,25 @@
                 <w:sz w:val="20"/>
                 <w:szCs w:val="20"/>
               </w:rPr>
-              <w:t>Op de homepage staan interessante blocks die verbandt houden met auto-verhuur, die de klant misschien zouden kunne</w:t>
-            </w:r>
+              <w:t xml:space="preserve">Inhoud is wat het moet zijn. Er is duidelijkheid over tarieven, huurgegevens, de auto, </w:t>
+            </w:r>
+            <w:proofErr w:type="spellStart"/>
             <w:r>
               <w:rPr>
                 <w:rFonts w:ascii="Verdana" w:hAnsi="Verdana" w:cs="Verdana"/>
                 <w:sz w:val="20"/>
                 <w:szCs w:val="20"/>
               </w:rPr>
-              <w:t>n</w:t>
-            </w:r>
+              <w:t>etc</w:t>
+            </w:r>
+            <w:proofErr w:type="spellEnd"/>
             <w:r>
               <w:rPr>
                 <w:rFonts w:ascii="Verdana" w:hAnsi="Verdana" w:cs="Verdana"/>
                 <w:sz w:val="20"/>
                 <w:szCs w:val="20"/>
               </w:rPr>
-              <w:t xml:space="preserve"> interesseren.</w:t>
+              <w:t>...</w:t>
             </w:r>
           </w:p>
           <w:p>
@@ -3983,92 +3887,93 @@
                 <w:szCs w:val="20"/>
               </w:rPr>
             </w:pPr>
-          </w:p>
-          <w:p>
-            <w:pPr>
+            <w:r>
               <w:rPr>
                 <w:rFonts w:ascii="Verdana" w:hAnsi="Verdana" w:cs="Verdana"/>
                 <w:sz w:val="20"/>
                 <w:szCs w:val="20"/>
               </w:rPr>
-            </w:pPr>
+              <w:t xml:space="preserve">Op de homepage staan interessante </w:t>
+            </w:r>
+            <w:proofErr w:type="spellStart"/>
             <w:r>
               <w:rPr>
                 <w:rFonts w:ascii="Verdana" w:hAnsi="Verdana" w:cs="Verdana"/>
                 <w:sz w:val="20"/>
                 <w:szCs w:val="20"/>
               </w:rPr>
-              <w:t>Interactie is te vinden onder contact hetgeen steeds bovenaan het venster te zien is. Ook ziet men wanneer men een een te vroege datum kiest, dat het telefoon nummer wordt weergegeven bij de foutmelding, zodat de klant kan bellen om te reserveren.</w:t>
-            </w:r>
-          </w:p>
-          <w:p>
-            <w:pPr>
+              <w:t>blocks</w:t>
+            </w:r>
+            <w:proofErr w:type="spellEnd"/>
+            <w:r>
               <w:rPr>
                 <w:rFonts w:ascii="Verdana" w:hAnsi="Verdana" w:cs="Verdana"/>
                 <w:sz w:val="20"/>
                 <w:szCs w:val="20"/>
               </w:rPr>
-            </w:pPr>
-          </w:p>
-          <w:p>
-            <w:pPr>
+              <w:t xml:space="preserve"> die </w:t>
+            </w:r>
+            <w:proofErr w:type="spellStart"/>
+            <w:r>
               <w:rPr>
                 <w:rFonts w:ascii="Verdana" w:hAnsi="Verdana" w:cs="Verdana"/>
                 <w:sz w:val="20"/>
                 <w:szCs w:val="20"/>
               </w:rPr>
-            </w:pPr>
+              <w:t>verbandt</w:t>
+            </w:r>
+            <w:proofErr w:type="spellEnd"/>
             <w:r>
               <w:rPr>
                 <w:rFonts w:ascii="Verdana" w:hAnsi="Verdana" w:cs="Verdana"/>
                 <w:sz w:val="20"/>
                 <w:szCs w:val="20"/>
               </w:rPr>
-              <w:t>De Leesbaarheid is goed, veel kan er niet over gezegd worden, ze gebruiken geen excentriek lettertype en de lettergrootte is groot genoeg.</w:t>
-            </w:r>
-          </w:p>
-          <w:p>
-            <w:pPr>
+              <w:t xml:space="preserve"> houden met </w:t>
+            </w:r>
+            <w:proofErr w:type="spellStart"/>
+            <w:r>
               <w:rPr>
                 <w:rFonts w:ascii="Verdana" w:hAnsi="Verdana" w:cs="Verdana"/>
                 <w:sz w:val="20"/>
                 <w:szCs w:val="20"/>
               </w:rPr>
-            </w:pPr>
-          </w:p>
-          <w:p>
-            <w:pPr>
+              <w:t>auto-verhuur</w:t>
+            </w:r>
+            <w:proofErr w:type="spellEnd"/>
+            <w:r>
               <w:rPr>
                 <w:rFonts w:ascii="Verdana" w:hAnsi="Verdana" w:cs="Verdana"/>
                 <w:sz w:val="20"/>
                 <w:szCs w:val="20"/>
               </w:rPr>
-            </w:pPr>
+              <w:t>, die de klant misschien zouden kunne</w:t>
+            </w:r>
             <w:r>
               <w:rPr>
                 <w:rFonts w:ascii="Verdana" w:hAnsi="Verdana" w:cs="Verdana"/>
                 <w:sz w:val="20"/>
                 <w:szCs w:val="20"/>
               </w:rPr>
-              <w:t>Technische kwaliteit; de site werkt op IE, FF, chrome en wordt dus voldoende ondersteund.</w:t>
-            </w:r>
-          </w:p>
-          <w:p>
-            <w:pPr>
+              <w:t>n</w:t>
+            </w:r>
+            <w:r>
               <w:rPr>
                 <w:rFonts w:ascii="Verdana" w:hAnsi="Verdana" w:cs="Verdana"/>
                 <w:sz w:val="20"/>
                 <w:szCs w:val="20"/>
               </w:rPr>
-            </w:pPr>
-            <w:r>
+              <w:t xml:space="preserve"> interesseren.</w:t>
+            </w:r>
+          </w:p>
+          <w:p>
+            <w:pPr>
               <w:rPr>
                 <w:rFonts w:ascii="Verdana" w:hAnsi="Verdana" w:cs="Verdana"/>
                 <w:sz w:val="20"/>
                 <w:szCs w:val="20"/>
               </w:rPr>
-              <w:t>Hyperlinks zijn soms beter dan anders weergegeven, maar steeds in een speciale kleur, eigen aan hyperlinks voor de site.</w:t>
-            </w:r>
+            </w:pPr>
           </w:p>
           <w:p>
             <w:pPr>
@@ -4084,7 +3989,147 @@
                 <w:sz w:val="20"/>
                 <w:szCs w:val="20"/>
               </w:rPr>
-              <w:t xml:space="preserve">De reservatie is redelijk afprintbaar. </w:t>
+              <w:t xml:space="preserve">Interactie is te vinden onder contact hetgeen steeds bovenaan het venster te zien is. Ook ziet men wanneer men een </w:t>
+            </w:r>
+            <w:proofErr w:type="spellStart"/>
+            <w:r>
+              <w:rPr>
+                <w:rFonts w:ascii="Verdana" w:hAnsi="Verdana" w:cs="Verdana"/>
+                <w:sz w:val="20"/>
+                <w:szCs w:val="20"/>
+              </w:rPr>
+              <w:t>een</w:t>
+            </w:r>
+            <w:proofErr w:type="spellEnd"/>
+            <w:r>
+              <w:rPr>
+                <w:rFonts w:ascii="Verdana" w:hAnsi="Verdana" w:cs="Verdana"/>
+                <w:sz w:val="20"/>
+                <w:szCs w:val="20"/>
+              </w:rPr>
+              <w:t xml:space="preserve"> te vroege datum kiest, dat het telefoon nummer wordt weergegeven bij de foutmelding, zodat de klant kan bellen om te reserveren.</w:t>
+            </w:r>
+          </w:p>
+          <w:p>
+            <w:pPr>
+              <w:rPr>
+                <w:rFonts w:ascii="Verdana" w:hAnsi="Verdana" w:cs="Verdana"/>
+                <w:sz w:val="20"/>
+                <w:szCs w:val="20"/>
+              </w:rPr>
+            </w:pPr>
+          </w:p>
+          <w:p>
+            <w:pPr>
+              <w:rPr>
+                <w:rFonts w:ascii="Verdana" w:hAnsi="Verdana" w:cs="Verdana"/>
+                <w:sz w:val="20"/>
+                <w:szCs w:val="20"/>
+              </w:rPr>
+            </w:pPr>
+            <w:r>
+              <w:rPr>
+                <w:rFonts w:ascii="Verdana" w:hAnsi="Verdana" w:cs="Verdana"/>
+                <w:sz w:val="20"/>
+                <w:szCs w:val="20"/>
+              </w:rPr>
+              <w:t>De Leesbaarheid is goed, veel kan er niet over gezegd worden, ze gebruiken geen excentriek lettertype en de lettergrootte is groot genoeg.</w:t>
+            </w:r>
+          </w:p>
+          <w:p>
+            <w:pPr>
+              <w:rPr>
+                <w:rFonts w:ascii="Verdana" w:hAnsi="Verdana" w:cs="Verdana"/>
+                <w:sz w:val="20"/>
+                <w:szCs w:val="20"/>
+              </w:rPr>
+            </w:pPr>
+          </w:p>
+          <w:p>
+            <w:pPr>
+              <w:rPr>
+                <w:rFonts w:ascii="Verdana" w:hAnsi="Verdana" w:cs="Verdana"/>
+                <w:sz w:val="20"/>
+                <w:szCs w:val="20"/>
+              </w:rPr>
+            </w:pPr>
+            <w:r>
+              <w:rPr>
+                <w:rFonts w:ascii="Verdana" w:hAnsi="Verdana" w:cs="Verdana"/>
+                <w:sz w:val="20"/>
+                <w:szCs w:val="20"/>
+              </w:rPr>
+              <w:t xml:space="preserve">Technische kwaliteit; de site werkt op IE, FF, </w:t>
+            </w:r>
+            <w:proofErr w:type="spellStart"/>
+            <w:r>
+              <w:rPr>
+                <w:rFonts w:ascii="Verdana" w:hAnsi="Verdana" w:cs="Verdana"/>
+                <w:sz w:val="20"/>
+                <w:szCs w:val="20"/>
+              </w:rPr>
+              <w:t>chrome</w:t>
+            </w:r>
+            <w:proofErr w:type="spellEnd"/>
+            <w:r>
+              <w:rPr>
+                <w:rFonts w:ascii="Verdana" w:hAnsi="Verdana" w:cs="Verdana"/>
+                <w:sz w:val="20"/>
+                <w:szCs w:val="20"/>
+              </w:rPr>
+              <w:t xml:space="preserve"> en wordt dus voldoende ondersteund.</w:t>
+            </w:r>
+          </w:p>
+          <w:p>
+            <w:pPr>
+              <w:rPr>
+                <w:rFonts w:ascii="Verdana" w:hAnsi="Verdana" w:cs="Verdana"/>
+                <w:sz w:val="20"/>
+                <w:szCs w:val="20"/>
+              </w:rPr>
+            </w:pPr>
+            <w:r>
+              <w:rPr>
+                <w:rFonts w:ascii="Verdana" w:hAnsi="Verdana" w:cs="Verdana"/>
+                <w:sz w:val="20"/>
+                <w:szCs w:val="20"/>
+              </w:rPr>
+              <w:t>Hyperlinks zijn soms beter dan anders weergegeven, maar steeds in een speciale kleur, eigen aan hyperlinks voor de site.</w:t>
+            </w:r>
+          </w:p>
+          <w:p>
+            <w:pPr>
+              <w:rPr>
+                <w:rFonts w:ascii="Verdana" w:hAnsi="Verdana" w:cs="Verdana"/>
+                <w:sz w:val="20"/>
+                <w:szCs w:val="20"/>
+              </w:rPr>
+            </w:pPr>
+            <w:r>
+              <w:rPr>
+                <w:rFonts w:ascii="Verdana" w:hAnsi="Verdana" w:cs="Verdana"/>
+                <w:sz w:val="20"/>
+                <w:szCs w:val="20"/>
+              </w:rPr>
+              <w:t xml:space="preserve">De reservatie is redelijk </w:t>
+            </w:r>
+            <w:proofErr w:type="spellStart"/>
+            <w:r>
+              <w:rPr>
+                <w:rFonts w:ascii="Verdana" w:hAnsi="Verdana" w:cs="Verdana"/>
+                <w:sz w:val="20"/>
+                <w:szCs w:val="20"/>
+              </w:rPr>
+              <w:t>afprintbaar</w:t>
+            </w:r>
+            <w:proofErr w:type="spellEnd"/>
+            <w:r>
+              <w:rPr>
+                <w:rFonts w:ascii="Verdana" w:hAnsi="Verdana" w:cs="Verdana"/>
+                <w:sz w:val="20"/>
+                <w:szCs w:val="20"/>
+              </w:rPr>
+              <w:t xml:space="preserve">. </w:t>
             </w:r>
           </w:p>
           <w:p>
@@ -4099,33 +4144,6 @@
         </w:tc>
       </w:tr>
     </w:tbl>
-    <w:p>
-      <w:pPr>
-        <w:spacing w:after="200" w:line="276" w:lineRule="auto"/>
-        <w:rPr>
-          <w:sz w:val="20"/>
-          <w:szCs w:val="20"/>
-        </w:rPr>
-      </w:pPr>
-    </w:p>
-    <w:p>
-      <w:pPr>
-        <w:spacing w:after="200" w:line="276" w:lineRule="auto"/>
-        <w:rPr>
-          <w:sz w:val="20"/>
-          <w:szCs w:val="20"/>
-        </w:rPr>
-      </w:pPr>
-    </w:p>
-    <w:p>
-      <w:pPr>
-        <w:spacing w:after="200" w:line="276" w:lineRule="auto"/>
-        <w:rPr>
-          <w:sz w:val="20"/>
-          <w:szCs w:val="20"/>
-        </w:rPr>
-      </w:pPr>
-    </w:p>
     <w:p>
       <w:pPr>
         <w:spacing w:after="200" w:line="276" w:lineRule="auto"/>
@@ -4153,6 +4171,7 @@
           <w:sz w:val="18"/>
           <w:szCs w:val="18"/>
         </w:rPr>
+        <w:lastRenderedPageBreak/>
         <w:t>Website 2: http://www.nationalcar.co.uk/ukweb/default.jsp</w:t>
       </w:r>
     </w:p>
@@ -5478,7 +5497,25 @@
                 <w:sz w:val="20"/>
                 <w:szCs w:val="20"/>
               </w:rPr>
-              <w:t>Het had misschien wel handig geweest als de voorpagina een soort introductie aanbood in plaats van zomaar direct de zoekfilters te plaatsen, om zo een beeld te geven van wat National Car juist is en doet.</w:t>
+              <w:t xml:space="preserve">Het had misschien wel handig geweest als de voorpagina een soort introductie aanbood in plaats van zomaar direct de zoekfilters te plaatsen, om zo een beeld te geven van wat National </w:t>
+            </w:r>
+            <w:proofErr w:type="spellStart"/>
+            <w:r>
+              <w:rPr>
+                <w:rFonts w:ascii="Verdana" w:hAnsi="Verdana" w:cs="Verdana"/>
+                <w:sz w:val="20"/>
+                <w:szCs w:val="20"/>
+              </w:rPr>
+              <w:t>Car</w:t>
+            </w:r>
+            <w:proofErr w:type="spellEnd"/>
+            <w:r>
+              <w:rPr>
+                <w:rFonts w:ascii="Verdana" w:hAnsi="Verdana" w:cs="Verdana"/>
+                <w:sz w:val="20"/>
+                <w:szCs w:val="20"/>
+              </w:rPr>
+              <w:t xml:space="preserve"> juist is en doet.</w:t>
             </w:r>
           </w:p>
         </w:tc>
@@ -6853,30 +6890,12 @@
     </w:tbl>
     <w:p>
       <w:pPr>
-        <w:autoSpaceDE w:val="0"/>
-        <w:autoSpaceDN w:val="0"/>
-        <w:adjustRightInd w:val="0"/>
+        <w:spacing w:after="200" w:line="276" w:lineRule="auto"/>
         <w:rPr>
           <w:sz w:val="72"/>
           <w:szCs w:val="72"/>
         </w:rPr>
       </w:pPr>
-    </w:p>
-    <w:p>
-      <w:pPr>
-        <w:spacing w:after="200" w:line="276" w:lineRule="auto"/>
-        <w:rPr>
-          <w:sz w:val="72"/>
-          <w:szCs w:val="72"/>
-        </w:rPr>
-      </w:pPr>
-      <w:r>
-        <w:rPr>
-          <w:sz w:val="72"/>
-          <w:szCs w:val="72"/>
-        </w:rPr>
-        <w:br w:type="page"/>
-      </w:r>
     </w:p>
     <w:p>
       <w:pPr>
@@ -6896,6 +6915,7 @@
           <w:sz w:val="18"/>
           <w:szCs w:val="18"/>
         </w:rPr>
+        <w:lastRenderedPageBreak/>
         <w:t>Website 4: http://www.sixt.be/</w:t>
       </w:r>
     </w:p>
@@ -7607,7 +7627,25 @@
                 <w:sz w:val="18"/>
                 <w:szCs w:val="18"/>
               </w:rPr>
-              <w:t>In welke mate heeft de site een juiste ‘look and feel’? (gerelateerd aan doel en doelgroep)</w:t>
+              <w:t xml:space="preserve">In welke mate heeft de site een juiste ‘look and </w:t>
+            </w:r>
+            <w:proofErr w:type="spellStart"/>
+            <w:r>
+              <w:rPr>
+                <w:rFonts w:ascii="Verdana" w:hAnsi="Verdana" w:cs="Verdana"/>
+                <w:sz w:val="18"/>
+                <w:szCs w:val="18"/>
+              </w:rPr>
+              <w:t>feel</w:t>
+            </w:r>
+            <w:proofErr w:type="spellEnd"/>
+            <w:r>
+              <w:rPr>
+                <w:rFonts w:ascii="Verdana" w:hAnsi="Verdana" w:cs="Verdana"/>
+                <w:sz w:val="18"/>
+                <w:szCs w:val="18"/>
+              </w:rPr>
+              <w:t>’? (gerelateerd aan doel en doelgroep)</w:t>
             </w:r>
           </w:p>
         </w:tc>
@@ -8883,7 +8921,27 @@
                 <w:szCs w:val="18"/>
                 <w:lang w:val="en-GB"/>
               </w:rPr>
-              <w:t>Hoe up-to-date is de informatie?</w:t>
+              <w:t xml:space="preserve">Hoe up-to-date is de </w:t>
+            </w:r>
+            <w:proofErr w:type="spellStart"/>
+            <w:r>
+              <w:rPr>
+                <w:rFonts w:ascii="Verdana" w:hAnsi="Verdana" w:cs="Verdana"/>
+                <w:sz w:val="18"/>
+                <w:szCs w:val="18"/>
+                <w:lang w:val="en-GB"/>
+              </w:rPr>
+              <w:t>informatie</w:t>
+            </w:r>
+            <w:proofErr w:type="spellEnd"/>
+            <w:r>
+              <w:rPr>
+                <w:rFonts w:ascii="Verdana" w:hAnsi="Verdana" w:cs="Verdana"/>
+                <w:sz w:val="18"/>
+                <w:szCs w:val="18"/>
+                <w:lang w:val="en-GB"/>
+              </w:rPr>
+              <w:t>?</w:t>
             </w:r>
           </w:p>
         </w:tc>
@@ -11332,17 +11390,6 @@
         </w:tc>
       </w:tr>
     </w:tbl>
-    <w:p>
-      <w:pPr>
-        <w:autoSpaceDE w:val="0"/>
-        <w:autoSpaceDN w:val="0"/>
-        <w:adjustRightInd w:val="0"/>
-        <w:rPr>
-          <w:sz w:val="72"/>
-          <w:szCs w:val="72"/>
-        </w:rPr>
-      </w:pPr>
-    </w:p>
     <w:p>
       <w:pPr>
         <w:rPr>
@@ -11370,6 +11417,7 @@
           <w:sz w:val="18"/>
           <w:szCs w:val="18"/>
         </w:rPr>
+        <w:lastRenderedPageBreak/>
         <w:t>Website 5: http://www.holidayautos.be/BEL/</w:t>
       </w:r>
     </w:p>
@@ -12074,7 +12122,25 @@
                 <w:sz w:val="18"/>
                 <w:szCs w:val="18"/>
               </w:rPr>
-              <w:t>In welke mate heeft de site een juiste ‘look and feel’? (gerelateerd aan doel en doelgroep)</w:t>
+              <w:t xml:space="preserve">In welke mate heeft de site een juiste ‘look and </w:t>
+            </w:r>
+            <w:proofErr w:type="spellStart"/>
+            <w:r>
+              <w:rPr>
+                <w:rFonts w:ascii="Verdana" w:hAnsi="Verdana" w:cs="Verdana"/>
+                <w:sz w:val="18"/>
+                <w:szCs w:val="18"/>
+              </w:rPr>
+              <w:t>feel</w:t>
+            </w:r>
+            <w:proofErr w:type="spellEnd"/>
+            <w:r>
+              <w:rPr>
+                <w:rFonts w:ascii="Verdana" w:hAnsi="Verdana" w:cs="Verdana"/>
+                <w:sz w:val="18"/>
+                <w:szCs w:val="18"/>
+              </w:rPr>
+              <w:t>’? (gerelateerd aan doel en doelgroep)</w:t>
             </w:r>
           </w:p>
         </w:tc>
@@ -13350,7 +13416,27 @@
                 <w:szCs w:val="18"/>
                 <w:lang w:val="en-GB"/>
               </w:rPr>
-              <w:t>Hoe up-to-date is de informatie?</w:t>
+              <w:t xml:space="preserve">Hoe up-to-date is de </w:t>
+            </w:r>
+            <w:proofErr w:type="spellStart"/>
+            <w:r>
+              <w:rPr>
+                <w:rFonts w:ascii="Verdana" w:hAnsi="Verdana" w:cs="Verdana"/>
+                <w:sz w:val="18"/>
+                <w:szCs w:val="18"/>
+                <w:lang w:val="en-GB"/>
+              </w:rPr>
+              <w:t>informatie</w:t>
+            </w:r>
+            <w:proofErr w:type="spellEnd"/>
+            <w:r>
+              <w:rPr>
+                <w:rFonts w:ascii="Verdana" w:hAnsi="Verdana" w:cs="Verdana"/>
+                <w:sz w:val="18"/>
+                <w:szCs w:val="18"/>
+                <w:lang w:val="en-GB"/>
+              </w:rPr>
+              <w:t>?</w:t>
             </w:r>
           </w:p>
         </w:tc>
@@ -15805,14 +15891,6 @@
         <w:autoSpaceDN w:val="0"/>
         <w:adjustRightInd w:val="0"/>
       </w:pPr>
-    </w:p>
-    <w:p>
-      <w:pPr>
-        <w:spacing w:after="200" w:line="276" w:lineRule="auto"/>
-      </w:pPr>
-      <w:r>
-        <w:br w:type="page"/>
-      </w:r>
     </w:p>
     <w:p>
       <w:pPr>
@@ -15825,6 +15903,7 @@
       </w:pPr>
       <w:bookmarkStart w:id="1" w:name="_Toc248518965"/>
       <w:r>
+        <w:lastRenderedPageBreak/>
         <w:t>Plus- en minpunten</w:t>
       </w:r>
       <w:bookmarkEnd w:id="1"/>
@@ -15963,7 +16042,27 @@
           <w:szCs w:val="21"/>
           <w:lang w:val="nl-BE" w:eastAsia="en-US"/>
         </w:rPr>
-        <w:t>Geen storende, flashy kleuren gebruiken.</w:t>
+        <w:t xml:space="preserve">Geen storende, </w:t>
+      </w:r>
+      <w:proofErr w:type="spellStart"/>
+      <w:r>
+        <w:rPr>
+          <w:rFonts w:ascii="Arial" w:hAnsi="Arial" w:cs="Arial"/>
+          <w:sz w:val="21"/>
+          <w:szCs w:val="21"/>
+          <w:lang w:val="nl-BE" w:eastAsia="en-US"/>
+        </w:rPr>
+        <w:t>flashy</w:t>
+      </w:r>
+      <w:proofErr w:type="spellEnd"/>
+      <w:r>
+        <w:rPr>
+          <w:rFonts w:ascii="Arial" w:hAnsi="Arial" w:cs="Arial"/>
+          <w:sz w:val="21"/>
+          <w:szCs w:val="21"/>
+          <w:lang w:val="nl-BE" w:eastAsia="en-US"/>
+        </w:rPr>
+        <w:t xml:space="preserve"> kleuren gebruiken.</w:t>
       </w:r>
     </w:p>
     <w:p>
@@ -15991,8 +16090,19 @@
           <w:szCs w:val="21"/>
           <w:lang w:val="nl-BE" w:eastAsia="en-US"/>
         </w:rPr>
-        <w:t>Geen pop-ups</w:t>
-      </w:r>
+        <w:t xml:space="preserve">Geen </w:t>
+      </w:r>
+      <w:proofErr w:type="spellStart"/>
+      <w:r>
+        <w:rPr>
+          <w:rFonts w:ascii="Arial" w:hAnsi="Arial" w:cs="Arial"/>
+          <w:sz w:val="21"/>
+          <w:szCs w:val="21"/>
+          <w:lang w:val="nl-BE" w:eastAsia="en-US"/>
+        </w:rPr>
+        <w:t>pop-ups</w:t>
+      </w:r>
+      <w:proofErr w:type="spellEnd"/>
     </w:p>
     <w:p>
       <w:pPr>
@@ -16299,9 +16409,6 @@
       <w:pPr>
         <w:spacing w:after="200" w:line="276" w:lineRule="auto"/>
       </w:pPr>
-      <w:r>
-        <w:br w:type="page"/>
-      </w:r>
     </w:p>
     <w:p>
       <w:pPr>
@@ -16314,6 +16421,10 @@
       </w:pPr>
       <w:bookmarkStart w:id="4" w:name="_Toc248518968"/>
       <w:r>
+        <w:br w:type="page"/>
+      </w:r>
+      <w:r>
+        <w:lastRenderedPageBreak/>
         <w:t>Doelgroep</w:t>
       </w:r>
       <w:bookmarkEnd w:id="4"/>
@@ -16363,7 +16474,23 @@
           <w:rFonts w:ascii="Calibri" w:hAnsi="Calibri" w:cs="Calibri"/>
           <w:lang w:val="nl-BE"/>
         </w:rPr>
-        <w:t>Niettegenstaande het feit dat de einddoelen van de doelgroepen ver uiteen kunnen liggen beschikt het cars reservatiesysteem enkel over aparte modules gericht naar bedrijven en particulieren. Grofweg interesseert het ons vanaf een gegeven moment niet meer wat de doelen van de gebruiker zijn, eens hij beslist over te gaan tot de reservatie moet dit zo snel en efficiënt mogelijk afgehandeld kunnen worden.</w:t>
+        <w:t xml:space="preserve">Niettegenstaande het feit dat de einddoelen van de doelgroepen ver uiteen kunnen liggen beschikt het </w:t>
+      </w:r>
+      <w:proofErr w:type="spellStart"/>
+      <w:r>
+        <w:rPr>
+          <w:rFonts w:ascii="Calibri" w:hAnsi="Calibri" w:cs="Calibri"/>
+          <w:lang w:val="nl-BE"/>
+        </w:rPr>
+        <w:t>cars</w:t>
+      </w:r>
+      <w:proofErr w:type="spellEnd"/>
+      <w:r>
+        <w:rPr>
+          <w:rFonts w:ascii="Calibri" w:hAnsi="Calibri" w:cs="Calibri"/>
+          <w:lang w:val="nl-BE"/>
+        </w:rPr>
+        <w:t xml:space="preserve"> reservatiesysteem enkel over aparte modules gericht naar bedrijven en particulieren. Grofweg interesseert het ons vanaf een gegeven moment niet meer wat de doelen van de gebruiker zijn, eens hij beslist over te gaan tot de reservatie moet dit zo snel en efficiënt mogelijk afgehandeld kunnen worden.</w:t>
       </w:r>
     </w:p>
     <w:p>
@@ -16388,7 +16515,23 @@
           <w:rFonts w:ascii="Calibri" w:hAnsi="Calibri" w:cs="Calibri"/>
           <w:lang w:val="nl-BE"/>
         </w:rPr>
-        <w:t>De gerichtheid naar de verschillende doelgroepen moet enkel merkbaar blijven in een straightforward zoeksysteem waarin de gebruiker snel terugvindt waar hij of zij naar op zoek is. Aangezien dit volledig analoog is voor alle verschillende commerciële doelgroepen en aangezien de cognitieve vaardigheden van de doelgroepen niet onderling verschillen is het overbodig om dit individueel te testen.</w:t>
+        <w:t xml:space="preserve">De gerichtheid naar de verschillende doelgroepen moet enkel merkbaar blijven in een </w:t>
+      </w:r>
+      <w:proofErr w:type="spellStart"/>
+      <w:r>
+        <w:rPr>
+          <w:rFonts w:ascii="Calibri" w:hAnsi="Calibri" w:cs="Calibri"/>
+          <w:lang w:val="nl-BE"/>
+        </w:rPr>
+        <w:t>straightforward</w:t>
+      </w:r>
+      <w:proofErr w:type="spellEnd"/>
+      <w:r>
+        <w:rPr>
+          <w:rFonts w:ascii="Calibri" w:hAnsi="Calibri" w:cs="Calibri"/>
+          <w:lang w:val="nl-BE"/>
+        </w:rPr>
+        <w:t xml:space="preserve"> zoeksysteem waarin de gebruiker snel terugvindt waar hij of zij naar op zoek is. Aangezien dit volledig analoog is voor alle verschillende commerciële doelgroepen en aangezien de cognitieve vaardigheden van de doelgroepen niet onderling verschillen is het overbodig om dit individueel te testen.</w:t>
       </w:r>
     </w:p>
     <w:p>
@@ -16413,7 +16556,23 @@
           <w:rFonts w:ascii="Calibri" w:hAnsi="Calibri" w:cs="Calibri"/>
           <w:lang w:val="nl-BE"/>
         </w:rPr>
-        <w:t>Het grote verschil tussen een particulier en een bedrijf blijft de vereiste om een btw-nummer in te vullen. Verder is het voor een bedrijf veel waarschijnlijker dat het meer dan één auto reserveren zal per klantenaccount, deze functionaliteiten zullen dus uitvoeriger getest moeten worden voor bedrijven.</w:t>
+        <w:t xml:space="preserve">Het grote verschil tussen een particulier en een bedrijf blijft de vereiste om een </w:t>
+      </w:r>
+      <w:proofErr w:type="spellStart"/>
+      <w:r>
+        <w:rPr>
+          <w:rFonts w:ascii="Calibri" w:hAnsi="Calibri" w:cs="Calibri"/>
+          <w:lang w:val="nl-BE"/>
+        </w:rPr>
+        <w:t>btw-nummer</w:t>
+      </w:r>
+      <w:proofErr w:type="spellEnd"/>
+      <w:r>
+        <w:rPr>
+          <w:rFonts w:ascii="Calibri" w:hAnsi="Calibri" w:cs="Calibri"/>
+          <w:lang w:val="nl-BE"/>
+        </w:rPr>
+        <w:t xml:space="preserve"> in te vullen. Verder is het voor een bedrijf veel waarschijnlijker dat het meer dan één auto reserveren zal per klantenaccount, deze functionaliteiten zullen dus uitvoeriger getest moeten worden voor bedrijven.</w:t>
       </w:r>
     </w:p>
     <w:p>
@@ -16449,13 +16608,6 @@
           <w:lang w:val="nl-BE"/>
         </w:rPr>
       </w:pPr>
-      <w:r>
-        <w:rPr>
-          <w:rFonts w:ascii="Calibri" w:hAnsi="Calibri" w:cs="Calibri"/>
-          <w:lang w:val="nl-BE"/>
-        </w:rPr>
-        <w:br w:type="page"/>
-      </w:r>
     </w:p>
     <w:p>
       <w:pPr>
@@ -16474,6 +16626,13 @@
         <w:rPr>
           <w:lang w:val="nl-BE"/>
         </w:rPr>
+        <w:br w:type="page"/>
+      </w:r>
+      <w:r>
+        <w:rPr>
+          <w:lang w:val="nl-BE"/>
+        </w:rPr>
+        <w:lastRenderedPageBreak/>
         <w:t>Doelstellingen</w:t>
       </w:r>
       <w:bookmarkEnd w:id="5"/>
@@ -16577,7 +16736,6 @@
     </w:p>
     <w:p>
       <w:pPr>
-        <w:spacing w:line="360" w:lineRule="auto"/>
         <w:rPr>
           <w:rFonts w:ascii="Calibri" w:hAnsi="Calibri" w:cs="Calibri"/>
           <w:lang w:val="nl-BE"/>
@@ -16803,7 +16961,9 @@
     </w:p>
     <w:p>
       <w:pPr>
-        <w:rPr>
+        <w:ind w:left="720"/>
+        <w:rPr>
+          <w:rFonts w:ascii="Calibri" w:hAnsi="Calibri" w:cs="Calibri"/>
           <w:lang w:val="nl-BE"/>
         </w:rPr>
       </w:pPr>
@@ -16829,6 +16989,15 @@
           <w:i w:val="0"/>
           <w:iCs w:val="0"/>
         </w:rPr>
+        <w:br w:type="page"/>
+      </w:r>
+      <w:r>
+        <w:rPr>
+          <w:rStyle w:val="Intensievebenadrukking"/>
+          <w:i w:val="0"/>
+          <w:iCs w:val="0"/>
+        </w:rPr>
+        <w:lastRenderedPageBreak/>
         <w:t>User goals</w:t>
       </w:r>
       <w:bookmarkEnd w:id="7"/>
@@ -17115,7 +17284,6 @@
           <w:rFonts w:ascii="Calibri" w:hAnsi="Calibri" w:cs="Calibri"/>
           <w:lang w:val="nl-BE"/>
         </w:rPr>
-        <w:lastRenderedPageBreak/>
         <w:t>Juiste h</w:t>
       </w:r>
       <w:r>
@@ -17283,6 +17451,7 @@
         </w:rPr>
         <w:t xml:space="preserve">zijn </w:t>
       </w:r>
+      <w:proofErr w:type="spellStart"/>
       <w:r>
         <w:rPr>
           <w:rFonts w:ascii="Calibri" w:hAnsi="Calibri" w:cs="Calibri"/>
@@ -17290,6 +17459,7 @@
         </w:rPr>
         <w:t>facturatiegegevens</w:t>
       </w:r>
+      <w:proofErr w:type="spellEnd"/>
       <w:r>
         <w:rPr>
           <w:rFonts w:ascii="Calibri" w:hAnsi="Calibri" w:cs="Calibri"/>
@@ -17378,12 +17548,6 @@
           <w:lang w:val="nl-BE"/>
         </w:rPr>
       </w:pPr>
-      <w:r>
-        <w:rPr>
-          <w:lang w:val="nl-BE"/>
-        </w:rPr>
-        <w:br w:type="page"/>
-      </w:r>
     </w:p>
     <w:p>
       <w:pPr>
@@ -17402,6 +17566,13 @@
         <w:rPr>
           <w:lang w:val="nl-BE"/>
         </w:rPr>
+        <w:br w:type="page"/>
+      </w:r>
+      <w:r>
+        <w:rPr>
+          <w:lang w:val="nl-BE"/>
+        </w:rPr>
+        <w:lastRenderedPageBreak/>
         <w:t>Flowchart</w:t>
       </w:r>
       <w:bookmarkEnd w:id="8"/>
@@ -17421,12 +17592,6 @@
           <w:lang w:val="nl-BE"/>
         </w:rPr>
       </w:pPr>
-      <w:r>
-        <w:rPr>
-          <w:lang w:val="nl-BE"/>
-        </w:rPr>
-        <w:br w:type="page"/>
-      </w:r>
     </w:p>
     <w:p>
       <w:pPr>
@@ -17445,7 +17610,22 @@
         <w:rPr>
           <w:lang w:val="nl-BE"/>
         </w:rPr>
-        <w:t>Use-case diagram</w:t>
+        <w:br w:type="page"/>
+      </w:r>
+      <w:proofErr w:type="spellStart"/>
+      <w:r>
+        <w:rPr>
+          <w:lang w:val="nl-BE"/>
+        </w:rPr>
+        <w:lastRenderedPageBreak/>
+        <w:t>Use-case</w:t>
+      </w:r>
+      <w:proofErr w:type="spellEnd"/>
+      <w:r>
+        <w:rPr>
+          <w:lang w:val="nl-BE"/>
+        </w:rPr>
+        <w:t xml:space="preserve"> diagram</w:t>
       </w:r>
       <w:bookmarkEnd w:id="9"/>
     </w:p>
@@ -17464,12 +17644,6 @@
           <w:lang w:val="nl-BE"/>
         </w:rPr>
       </w:pPr>
-      <w:r>
-        <w:rPr>
-          <w:lang w:val="nl-BE"/>
-        </w:rPr>
-        <w:br w:type="page"/>
-      </w:r>
     </w:p>
     <w:p>
       <w:pPr>
@@ -17488,9 +17662,18 @@
         <w:rPr>
           <w:lang w:val="nl-BE"/>
         </w:rPr>
+        <w:br w:type="page"/>
+      </w:r>
+      <w:proofErr w:type="spellStart"/>
+      <w:r>
+        <w:rPr>
+          <w:lang w:val="nl-BE"/>
+        </w:rPr>
+        <w:lastRenderedPageBreak/>
         <w:t>Use-cases</w:t>
       </w:r>
       <w:bookmarkEnd w:id="10"/>
+      <w:proofErr w:type="spellEnd"/>
     </w:p>
     <w:p>
       <w:pPr>
@@ -17499,12 +17682,6 @@
           <w:lang w:val="nl-BE"/>
         </w:rPr>
       </w:pPr>
-      <w:r>
-        <w:rPr>
-          <w:lang w:val="nl-BE"/>
-        </w:rPr>
-        <w:br w:type="page"/>
-      </w:r>
     </w:p>
     <w:p>
       <w:pPr>
@@ -17523,6 +17700,13 @@
         <w:rPr>
           <w:lang w:val="nl-BE"/>
         </w:rPr>
+        <w:br w:type="page"/>
+      </w:r>
+      <w:r>
+        <w:rPr>
+          <w:lang w:val="nl-BE"/>
+        </w:rPr>
+        <w:lastRenderedPageBreak/>
         <w:t>Schermontwerpen</w:t>
       </w:r>
       <w:bookmarkEnd w:id="11"/>
@@ -17556,8 +17740,16 @@
         <w:rPr>
           <w:lang w:val="nl-BE"/>
         </w:rPr>
-        <w:t>Home – Default.aspx</w:t>
-      </w:r>
+        <w:t xml:space="preserve">Home – </w:t>
+      </w:r>
+      <w:proofErr w:type="spellStart"/>
+      <w:r>
+        <w:rPr>
+          <w:lang w:val="nl-BE"/>
+        </w:rPr>
+        <w:t>Default.aspx</w:t>
+      </w:r>
+      <w:proofErr w:type="spellEnd"/>
     </w:p>
     <w:p>
       <w:pPr>
@@ -17593,6 +17785,63 @@
             <o:lock v:ext="edit" aspectratio="t"/>
           </v:shapetype>
           <v:shape id="Afbeelding 1" o:spid="_x0000_i1025" type="#_x0000_t75" style="width:453.75pt;height:399.35pt;visibility:visible;mso-wrap-style:square">
+            <v:imagedata r:id="rId7" o:title=""/>
+          </v:shape>
+        </w:pict>
+      </w:r>
+    </w:p>
+    <w:p>
+      <w:pPr>
+        <w:spacing w:after="200" w:line="276" w:lineRule="auto"/>
+        <w:rPr>
+          <w:lang w:val="nl-BE"/>
+        </w:rPr>
+      </w:pPr>
+      <w:r>
+        <w:rPr>
+          <w:lang w:val="nl-BE"/>
+        </w:rPr>
+        <w:br w:type="page"/>
+      </w:r>
+    </w:p>
+    <w:p>
+      <w:pPr>
+        <w:spacing w:after="200" w:line="276" w:lineRule="auto"/>
+        <w:ind w:left="142"/>
+        <w:rPr>
+          <w:lang w:val="nl-BE"/>
+        </w:rPr>
+      </w:pPr>
+      <w:r>
+        <w:rPr>
+          <w:lang w:val="nl-BE"/>
+        </w:rPr>
+        <w:t xml:space="preserve">Auto reserveren – </w:t>
+      </w:r>
+      <w:proofErr w:type="spellStart"/>
+      <w:r>
+        <w:rPr>
+          <w:lang w:val="nl-BE"/>
+        </w:rPr>
+        <w:t>NieuweReservatieAanmaken.aspx</w:t>
+      </w:r>
+      <w:proofErr w:type="spellEnd"/>
+    </w:p>
+    <w:p>
+      <w:pPr>
+        <w:spacing w:after="200" w:line="276" w:lineRule="auto"/>
+        <w:ind w:left="142"/>
+        <w:rPr>
+          <w:lang w:val="nl-BE"/>
+        </w:rPr>
+      </w:pPr>
+      <w:r>
+        <w:rPr>
+          <w:noProof/>
+          <w:lang w:val="nl-BE" w:eastAsia="nl-BE"/>
+        </w:rPr>
+        <w:pict>
+          <v:shape id="Afbeelding 4" o:spid="_x0000_i1026" type="#_x0000_t75" style="width:468pt;height:383.45pt;visibility:visible;mso-wrap-style:square">
             <v:imagedata r:id="rId8" o:title=""/>
           </v:shape>
         </w:pict>
@@ -17611,32 +17860,25 @@
         </w:rPr>
         <w:br w:type="page"/>
       </w:r>
+      <w:r>
+        <w:rPr>
+          <w:lang w:val="nl-BE"/>
+        </w:rPr>
+        <w:lastRenderedPageBreak/>
+        <w:t xml:space="preserve">Registreren - </w:t>
+      </w:r>
+      <w:proofErr w:type="spellStart"/>
+      <w:r>
+        <w:rPr>
+          <w:lang w:val="nl-BE"/>
+        </w:rPr>
+        <w:t>NieuweGebruikerAanmaken.aspx</w:t>
+      </w:r>
+      <w:proofErr w:type="spellEnd"/>
     </w:p>
     <w:p>
       <w:pPr>
         <w:spacing w:after="200" w:line="276" w:lineRule="auto"/>
-        <w:ind w:left="142"/>
-        <w:rPr>
-          <w:lang w:val="nl-BE"/>
-        </w:rPr>
-      </w:pPr>
-      <w:r>
-        <w:rPr>
-          <w:lang w:val="nl-BE"/>
-        </w:rPr>
-        <w:t xml:space="preserve">Auto reserveren – </w:t>
-      </w:r>
-      <w:r>
-        <w:rPr>
-          <w:lang w:val="nl-BE"/>
-        </w:rPr>
-        <w:t>NieuweReservatieAanmaken.aspx</w:t>
-      </w:r>
-    </w:p>
-    <w:p>
-      <w:pPr>
-        <w:spacing w:after="200" w:line="276" w:lineRule="auto"/>
-        <w:ind w:left="142"/>
         <w:rPr>
           <w:lang w:val="nl-BE"/>
         </w:rPr>
@@ -17647,19 +17889,11 @@
           <w:lang w:val="nl-BE" w:eastAsia="nl-BE"/>
         </w:rPr>
         <w:pict>
-          <v:shape id="Afbeelding 4" o:spid="_x0000_i1026" type="#_x0000_t75" style="width:468pt;height:383.45pt;visibility:visible;mso-wrap-style:square">
+          <v:shape id="Afbeelding 7" o:spid="_x0000_i1027" type="#_x0000_t75" style="width:453.75pt;height:380.95pt;visibility:visible;mso-wrap-style:square">
             <v:imagedata r:id="rId9" o:title=""/>
           </v:shape>
         </w:pict>
       </w:r>
-    </w:p>
-    <w:p>
-      <w:pPr>
-        <w:spacing w:after="200" w:line="276" w:lineRule="auto"/>
-        <w:rPr>
-          <w:lang w:val="nl-BE"/>
-        </w:rPr>
-      </w:pPr>
       <w:r>
         <w:rPr>
           <w:lang w:val="nl-BE"/>
@@ -17671,14 +17905,16 @@
           <w:lang w:val="nl-BE"/>
         </w:rPr>
         <w:lastRenderedPageBreak/>
-        <w:t xml:space="preserve">Registreren - </w:t>
-      </w:r>
-      <w:r>
-        <w:rPr>
-          <w:lang w:val="nl-BE"/>
-        </w:rPr>
-        <w:t>NieuweGebruikerAanmaken.aspx</w:t>
-      </w:r>
+        <w:t xml:space="preserve">Contact – </w:t>
+      </w:r>
+      <w:proofErr w:type="spellStart"/>
+      <w:r>
+        <w:rPr>
+          <w:lang w:val="nl-BE"/>
+        </w:rPr>
+        <w:t>Contact.aspx</w:t>
+      </w:r>
+      <w:proofErr w:type="spellEnd"/>
     </w:p>
     <w:p>
       <w:pPr>
@@ -17693,54 +17929,22 @@
           <w:lang w:val="nl-BE" w:eastAsia="nl-BE"/>
         </w:rPr>
         <w:pict>
-          <v:shape id="Afbeelding 7" o:spid="_x0000_i1027" type="#_x0000_t75" style="width:453.75pt;height:380.95pt;visibility:visible;mso-wrap-style:square">
+          <v:shape id="Afbeelding 10" o:spid="_x0000_i1028" type="#_x0000_t75" style="width:453.75pt;height:391pt;visibility:visible;mso-wrap-style:square">
             <v:imagedata r:id="rId10" o:title=""/>
           </v:shape>
         </w:pict>
       </w:r>
       <w:r>
         <w:rPr>
-          <w:lang w:val="nl-BE"/>
-        </w:rPr>
-        <w:br w:type="page"/>
-      </w:r>
-      <w:r>
-        <w:rPr>
-          <w:lang w:val="nl-BE"/>
-        </w:rPr>
-        <w:lastRenderedPageBreak/>
-        <w:t>Contact – Contact.aspx</w:t>
-      </w:r>
-    </w:p>
-    <w:p>
-      <w:pPr>
-        <w:spacing w:after="200" w:line="276" w:lineRule="auto"/>
-        <w:rPr>
-          <w:lang w:val="nl-BE"/>
-        </w:rPr>
-      </w:pPr>
-      <w:r>
-        <w:rPr>
           <w:noProof/>
           <w:lang w:val="nl-BE" w:eastAsia="nl-BE"/>
         </w:rPr>
         <w:pict>
-          <v:shape id="Afbeelding 10" o:spid="_x0000_i1028" type="#_x0000_t75" style="width:453.75pt;height:391pt;visibility:visible;mso-wrap-style:square">
+          <v:shape id="Afbeelding 13" o:spid="_x0000_i1029" type="#_x0000_t75" style="width:453.75pt;height:135.65pt;visibility:visible;mso-wrap-style:square">
             <v:imagedata r:id="rId11" o:title=""/>
           </v:shape>
         </w:pict>
       </w:r>
-      <w:r>
-        <w:rPr>
-          <w:noProof/>
-          <w:lang w:val="nl-BE" w:eastAsia="nl-BE"/>
-        </w:rPr>
-        <w:pict>
-          <v:shape id="Afbeelding 13" o:spid="_x0000_i1029" type="#_x0000_t75" style="width:453.75pt;height:135.65pt;visibility:visible;mso-wrap-style:square">
-            <v:imagedata r:id="rId12" o:title=""/>
-          </v:shape>
-        </w:pict>
-      </w:r>
     </w:p>
     <w:p>
       <w:pPr>
@@ -17749,12 +17953,6 @@
           <w:lang w:val="nl-BE"/>
         </w:rPr>
       </w:pPr>
-      <w:r>
-        <w:rPr>
-          <w:lang w:val="nl-BE"/>
-        </w:rPr>
-        <w:br w:type="page"/>
-      </w:r>
     </w:p>
     <w:p>
       <w:pPr>
@@ -17773,9 +17971,18 @@
         <w:rPr>
           <w:lang w:val="nl-BE"/>
         </w:rPr>
+        <w:br w:type="page"/>
+      </w:r>
+      <w:proofErr w:type="spellStart"/>
+      <w:r>
+        <w:rPr>
+          <w:lang w:val="nl-BE"/>
+        </w:rPr>
+        <w:lastRenderedPageBreak/>
         <w:t>Usertesting</w:t>
       </w:r>
       <w:bookmarkEnd w:id="12"/>
+      <w:proofErr w:type="spellEnd"/>
     </w:p>
     <w:p>
       <w:pPr>
@@ -17833,7 +18040,23 @@
           <w:rFonts w:ascii="Calibri" w:hAnsi="Calibri" w:cs="Calibri"/>
           <w:lang w:val="nl-BE"/>
         </w:rPr>
-        <w:t xml:space="preserve">Door na te gaan of de meeste heuristics worden nageleefd, kunnen we zien of de efficiëntie en gebruiksvriendelijkheid naar wens zijn. </w:t>
+        <w:t xml:space="preserve">Door na te gaan of de meeste </w:t>
+      </w:r>
+      <w:proofErr w:type="spellStart"/>
+      <w:r>
+        <w:rPr>
+          <w:rFonts w:ascii="Calibri" w:hAnsi="Calibri" w:cs="Calibri"/>
+          <w:lang w:val="nl-BE"/>
+        </w:rPr>
+        <w:t>heuristics</w:t>
+      </w:r>
+      <w:proofErr w:type="spellEnd"/>
+      <w:r>
+        <w:rPr>
+          <w:rFonts w:ascii="Calibri" w:hAnsi="Calibri" w:cs="Calibri"/>
+          <w:lang w:val="nl-BE"/>
+        </w:rPr>
+        <w:t xml:space="preserve"> worden nageleefd, kunnen we zien of de efficiëntie en gebruiksvriendelijkheid naar wens zijn. </w:t>
       </w:r>
     </w:p>
     <w:p>
@@ -17877,7 +18100,23 @@
           <w:rFonts w:ascii="Calibri" w:hAnsi="Calibri" w:cs="Calibri"/>
           <w:lang w:val="nl-BE"/>
         </w:rPr>
-        <w:t>Ook gaan we d.m.v. usertesting nagaan of er nog bepaalde fouten in het systeem zijn geslopen die wij als ontwikkelaar over het hoofd hebben gezien.</w:t>
+        <w:t xml:space="preserve">Ook gaan we d.m.v. </w:t>
+      </w:r>
+      <w:proofErr w:type="spellStart"/>
+      <w:r>
+        <w:rPr>
+          <w:rFonts w:ascii="Calibri" w:hAnsi="Calibri" w:cs="Calibri"/>
+          <w:lang w:val="nl-BE"/>
+        </w:rPr>
+        <w:t>usertesting</w:t>
+      </w:r>
+      <w:proofErr w:type="spellEnd"/>
+      <w:r>
+        <w:rPr>
+          <w:rFonts w:ascii="Calibri" w:hAnsi="Calibri" w:cs="Calibri"/>
+          <w:lang w:val="nl-BE"/>
+        </w:rPr>
+        <w:t xml:space="preserve"> nagaan of er nog bepaalde fouten in het systeem zijn geslopen die wij als ontwikkelaar over het hoofd hebben gezien.</w:t>
       </w:r>
     </w:p>
     <w:p>
@@ -17899,12 +18138,21 @@
           <w:color w:val="0F243E"/>
         </w:rPr>
       </w:pPr>
+      <w:proofErr w:type="spellStart"/>
       <w:r>
         <w:rPr>
           <w:rStyle w:val="Intensievebenadrukking"/>
           <w:color w:val="0F243E"/>
         </w:rPr>
-        <w:t>Front-end:</w:t>
+        <w:t>Front-end</w:t>
+      </w:r>
+      <w:proofErr w:type="spellEnd"/>
+      <w:r>
+        <w:rPr>
+          <w:rStyle w:val="Intensievebenadrukking"/>
+          <w:color w:val="0F243E"/>
+        </w:rPr>
+        <w:t>:</w:t>
       </w:r>
     </w:p>
     <w:p>
@@ -17985,6 +18233,14 @@
           <w:rFonts w:ascii="Calibri" w:hAnsi="Calibri" w:cs="Calibri"/>
           <w:lang w:val="nl-BE"/>
         </w:rPr>
+        <w:br w:type="page"/>
+      </w:r>
+      <w:r>
+        <w:rPr>
+          <w:rFonts w:ascii="Calibri" w:hAnsi="Calibri" w:cs="Calibri"/>
+          <w:lang w:val="nl-BE"/>
+        </w:rPr>
+        <w:lastRenderedPageBreak/>
         <w:t>Wanneer een gebruiker is ingelogd moet hij snel en eenvoudig:</w:t>
       </w:r>
     </w:p>
@@ -18070,12 +18326,21 @@
           <w:color w:val="0F243E"/>
         </w:rPr>
       </w:pPr>
+      <w:proofErr w:type="spellStart"/>
       <w:r>
         <w:rPr>
           <w:rStyle w:val="Intensievebenadrukking"/>
           <w:color w:val="0F243E"/>
         </w:rPr>
-        <w:t>Test-methode:</w:t>
+        <w:t>Test-methode</w:t>
+      </w:r>
+      <w:proofErr w:type="spellEnd"/>
+      <w:r>
+        <w:rPr>
+          <w:rStyle w:val="Intensievebenadrukking"/>
+          <w:color w:val="0F243E"/>
+        </w:rPr>
+        <w:t>:</w:t>
       </w:r>
     </w:p>
     <w:p>
@@ -18092,7 +18357,55 @@
           <w:rFonts w:ascii="Calibri" w:hAnsi="Calibri" w:cs="Calibri"/>
           <w:lang w:val="nl-BE"/>
         </w:rPr>
-        <w:t>De meest geschikte testmethode voor onze applicatie te verbeteren zal waarschijnlijke one/one observation zijn. We gaan dus opdrachtenlijsten maken (2 versies). Na de eerste test onze lijsten aanpassen, en dan dezelfde personen de test opnieuw laten uitvoeren. We hopen hiermee voldoende feedback te krijgen over; de kwaliteit van de site, de snelheid waarmee de gebruiker er in slaag zijn opdracht uit te voeren, wat de gebruiker nog mist in onze applicatie en wat de gebruiker vindt van onze site in het algemeen.</w:t>
+        <w:t xml:space="preserve">De meest geschikte testmethode voor onze applicatie te verbeteren zal waarschijnlijke </w:t>
+      </w:r>
+      <w:proofErr w:type="spellStart"/>
+      <w:r>
+        <w:rPr>
+          <w:rFonts w:ascii="Calibri" w:hAnsi="Calibri" w:cs="Calibri"/>
+          <w:lang w:val="nl-BE"/>
+        </w:rPr>
+        <w:t>one</w:t>
+      </w:r>
+      <w:proofErr w:type="spellEnd"/>
+      <w:r>
+        <w:rPr>
+          <w:rFonts w:ascii="Calibri" w:hAnsi="Calibri" w:cs="Calibri"/>
+          <w:lang w:val="nl-BE"/>
+        </w:rPr>
+        <w:t>/</w:t>
+      </w:r>
+      <w:proofErr w:type="spellStart"/>
+      <w:r>
+        <w:rPr>
+          <w:rFonts w:ascii="Calibri" w:hAnsi="Calibri" w:cs="Calibri"/>
+          <w:lang w:val="nl-BE"/>
+        </w:rPr>
+        <w:t>one</w:t>
+      </w:r>
+      <w:proofErr w:type="spellEnd"/>
+      <w:r>
+        <w:rPr>
+          <w:rFonts w:ascii="Calibri" w:hAnsi="Calibri" w:cs="Calibri"/>
+          <w:lang w:val="nl-BE"/>
+        </w:rPr>
+        <w:t xml:space="preserve"> </w:t>
+      </w:r>
+      <w:proofErr w:type="spellStart"/>
+      <w:r>
+        <w:rPr>
+          <w:rFonts w:ascii="Calibri" w:hAnsi="Calibri" w:cs="Calibri"/>
+          <w:lang w:val="nl-BE"/>
+        </w:rPr>
+        <w:t>observation</w:t>
+      </w:r>
+      <w:proofErr w:type="spellEnd"/>
+      <w:r>
+        <w:rPr>
+          <w:rFonts w:ascii="Calibri" w:hAnsi="Calibri" w:cs="Calibri"/>
+          <w:lang w:val="nl-BE"/>
+        </w:rPr>
+        <w:t xml:space="preserve"> zijn. We gaan dus opdrachtenlijsten maken (2 versies). Na de eerste test onze lijsten aanpassen, en dan dezelfde personen de test opnieuw laten uitvoeren. We hopen hiermee voldoende feedback te krijgen over; de kwaliteit van de site, de snelheid waarmee de gebruiker er in slaag zijn opdracht uit te voeren, wat de gebruiker nog mist in onze applicatie en wat de gebruiker vindt van onze site in het algemeen.</w:t>
       </w:r>
     </w:p>
     <w:p>
@@ -18128,9 +18441,32 @@
         <w:rPr>
           <w:lang w:val="nl-BE"/>
         </w:rPr>
-        <w:t>Front-End testing</w:t>
+        <w:br w:type="page"/>
+      </w:r>
+      <w:proofErr w:type="spellStart"/>
+      <w:r>
+        <w:rPr>
+          <w:lang w:val="nl-BE"/>
+        </w:rPr>
+        <w:lastRenderedPageBreak/>
+        <w:t>Front-End</w:t>
+      </w:r>
+      <w:proofErr w:type="spellEnd"/>
+      <w:r>
+        <w:rPr>
+          <w:lang w:val="nl-BE"/>
+        </w:rPr>
+        <w:t xml:space="preserve"> </w:t>
+      </w:r>
+      <w:proofErr w:type="spellStart"/>
+      <w:r>
+        <w:rPr>
+          <w:lang w:val="nl-BE"/>
+        </w:rPr>
+        <w:t>testing</w:t>
       </w:r>
       <w:bookmarkEnd w:id="13"/>
+      <w:proofErr w:type="spellEnd"/>
     </w:p>
     <w:p>
       <w:pPr>
@@ -18316,6 +18652,12 @@
         <w:rPr>
           <w:lang w:val="nl-BE"/>
         </w:rPr>
+        <w:br w:type="page"/>
+      </w:r>
+      <w:r>
+        <w:rPr>
+          <w:lang w:val="nl-BE"/>
+        </w:rPr>
         <w:lastRenderedPageBreak/>
         <w:t>Analyse</w:t>
       </w:r>
@@ -18381,7 +18723,23 @@
           <w:szCs w:val="21"/>
         </w:rPr>
         <w:tab/>
-        <w:t>Hoeveel users komen met een bepaalde fout in contact? Hoe vaak valt de fout voor?</w:t>
+        <w:t xml:space="preserve">Hoeveel </w:t>
+      </w:r>
+      <w:proofErr w:type="spellStart"/>
+      <w:r>
+        <w:rPr>
+          <w:sz w:val="21"/>
+          <w:szCs w:val="21"/>
+        </w:rPr>
+        <w:t>users</w:t>
+      </w:r>
+      <w:proofErr w:type="spellEnd"/>
+      <w:r>
+        <w:rPr>
+          <w:sz w:val="21"/>
+          <w:szCs w:val="21"/>
+        </w:rPr>
+        <w:t xml:space="preserve"> komen met een bepaalde fout in contact? Hoe vaak valt de fout voor?</w:t>
       </w:r>
     </w:p>
     <w:p>
@@ -18464,7 +18822,23 @@
           <w:sz w:val="21"/>
           <w:szCs w:val="21"/>
         </w:rPr>
-        <w:t>Hoe persistent is de fout? Als men eenmaal weet wat er scheelt kan de gebruiker hier dan makkelijk rond werken, of wordt hij steeds opnieuw met dezelfde usability problemen geconfronteerd?</w:t>
+        <w:t xml:space="preserve">Hoe persistent is de fout? Als men eenmaal weet wat er scheelt kan de gebruiker hier dan makkelijk rond werken, of wordt hij steeds opnieuw met dezelfde </w:t>
+      </w:r>
+      <w:proofErr w:type="spellStart"/>
+      <w:r>
+        <w:rPr>
+          <w:sz w:val="21"/>
+          <w:szCs w:val="21"/>
+        </w:rPr>
+        <w:t>usability</w:t>
+      </w:r>
+      <w:proofErr w:type="spellEnd"/>
+      <w:r>
+        <w:rPr>
+          <w:sz w:val="21"/>
+          <w:szCs w:val="21"/>
+        </w:rPr>
+        <w:t xml:space="preserve"> problemen geconfronteerd?</w:t>
       </w:r>
     </w:p>
     <w:p>
@@ -18486,11 +18860,19 @@
           <w:lang w:val="nl-BE"/>
         </w:rPr>
       </w:pPr>
-      <w:r>
-        <w:rPr>
-          <w:lang w:val="nl-BE"/>
-        </w:rPr>
-        <w:t>Front-End:</w:t>
+      <w:proofErr w:type="spellStart"/>
+      <w:r>
+        <w:rPr>
+          <w:lang w:val="nl-BE"/>
+        </w:rPr>
+        <w:t>Front-End</w:t>
+      </w:r>
+      <w:proofErr w:type="spellEnd"/>
+      <w:r>
+        <w:rPr>
+          <w:lang w:val="nl-BE"/>
+        </w:rPr>
+        <w:t>:</w:t>
       </w:r>
     </w:p>
     <w:p>
@@ -18696,14 +19078,48 @@
           <w:lang w:eastAsia="nl-BE"/>
         </w:rPr>
         <w:br/>
-        <w:t xml:space="preserve">één van de grootste peilers binnenin het domein van usability is de mogelijkheid voor gebruikers om op een snelle – overzichtelijke – manier alle benodigdheden terug te vinden om een taak tot een goed einde te brengen. Indien te omslachtig blijkt te zijn kan dit een afschrikwekkend effect hebben op klanten wat ze in de armen van de </w:t>
-      </w:r>
-      <w:r>
+      </w:r>
+    </w:p>
+    <w:p>
+      <w:pPr>
+        <w:spacing w:before="100" w:beforeAutospacing="1" w:after="100" w:afterAutospacing="1"/>
+        <w:ind w:left="720"/>
         <w:rPr>
           <w:lang w:eastAsia="nl-BE"/>
         </w:rPr>
+      </w:pPr>
+      <w:r>
+        <w:rPr>
+          <w:lang w:eastAsia="nl-BE"/>
+        </w:rPr>
+        <w:br w:type="page"/>
+      </w:r>
+      <w:r>
+        <w:rPr>
+          <w:lang w:eastAsia="nl-BE"/>
+        </w:rPr>
         <w:lastRenderedPageBreak/>
-        <w:t>concurrentie drijft.</w:t>
+        <w:t>E</w:t>
+      </w:r>
+      <w:r>
+        <w:rPr>
+          <w:lang w:eastAsia="nl-BE"/>
+        </w:rPr>
+        <w:t xml:space="preserve">én van de grootste peilers binnenin het domein van </w:t>
+      </w:r>
+      <w:proofErr w:type="spellStart"/>
+      <w:r>
+        <w:rPr>
+          <w:lang w:eastAsia="nl-BE"/>
+        </w:rPr>
+        <w:t>usability</w:t>
+      </w:r>
+      <w:proofErr w:type="spellEnd"/>
+      <w:r>
+        <w:rPr>
+          <w:lang w:eastAsia="nl-BE"/>
+        </w:rPr>
+        <w:t xml:space="preserve"> is de mogelijkheid voor gebruikers om op een snelle – overzichtelijke – manier alle benodigdheden terug te vinden om een taak tot een goed einde te brengen. Indien te omslachtig blijkt te zijn kan dit een afschrikwekkend effect hebben op klanten wat ze in de armen van de concurrentie drijft.</w:t>
       </w:r>
       <w:r>
         <w:rPr>
@@ -18997,20 +19413,6 @@
           <w:lang w:val="nl-BE"/>
         </w:rPr>
       </w:pPr>
-    </w:p>
-    <w:p>
-      <w:pPr>
-        <w:spacing w:after="200" w:line="276" w:lineRule="auto"/>
-        <w:rPr>
-          <w:lang w:val="nl-BE"/>
-        </w:rPr>
-      </w:pPr>
-      <w:r>
-        <w:rPr>
-          <w:lang w:val="nl-BE"/>
-        </w:rPr>
-        <w:br w:type="page"/>
-      </w:r>
     </w:p>
     <w:p>
       <w:pPr>
@@ -19029,6 +19431,7 @@
         <w:rPr>
           <w:lang w:val="nl-BE"/>
         </w:rPr>
+        <w:lastRenderedPageBreak/>
         <w:t>Problemen bij het testen</w:t>
       </w:r>
       <w:bookmarkEnd w:id="15"/>
@@ -19117,9 +19520,17 @@
         <w:rPr>
           <w:lang w:val="nl-BE"/>
         </w:rPr>
-        <w:t>Frederik Vermeiren</w:t>
+        <w:t xml:space="preserve">Frederik </w:t>
+      </w:r>
+      <w:proofErr w:type="spellStart"/>
+      <w:r>
+        <w:rPr>
+          <w:lang w:val="nl-BE"/>
+        </w:rPr>
+        <w:t>Vermeiren</w:t>
       </w:r>
       <w:bookmarkEnd w:id="18"/>
+      <w:proofErr w:type="spellEnd"/>
     </w:p>
     <w:p>
       <w:pPr>
@@ -19140,7 +19551,35 @@
         <w:rPr>
           <w:lang w:val="nl-BE"/>
         </w:rPr>
-        <w:t xml:space="preserve">Ik heb enkel moeten meewerken voor het vak Informatie-Architectuur, niet voor webtech en systeemontwikkeling, dus ik kan niet echt zelf oordelen over het deze aspecten van het project. Doch heb ik wel kunnen constateren dat de meeste problemen niet liggen waar de meeste mensen het denken (puur bij het programmeren), maar zeker ook bij de communicatie met de opdrachtgever (de vraag verkeerd geïnterpreteerd e.d.) en bij de presentatie naar de gebruiker toe, waardoor er vaak dingen moeten worden hernomen. </w:t>
+        <w:t xml:space="preserve">Ik heb enkel moeten meewerken voor het vak </w:t>
+      </w:r>
+      <w:proofErr w:type="spellStart"/>
+      <w:r>
+        <w:rPr>
+          <w:lang w:val="nl-BE"/>
+        </w:rPr>
+        <w:t>Informatie-Architectuur</w:t>
+      </w:r>
+      <w:proofErr w:type="spellEnd"/>
+      <w:r>
+        <w:rPr>
+          <w:lang w:val="nl-BE"/>
+        </w:rPr>
+        <w:t xml:space="preserve">, niet voor </w:t>
+      </w:r>
+      <w:proofErr w:type="spellStart"/>
+      <w:r>
+        <w:rPr>
+          <w:lang w:val="nl-BE"/>
+        </w:rPr>
+        <w:t>webtech</w:t>
+      </w:r>
+      <w:proofErr w:type="spellEnd"/>
+      <w:r>
+        <w:rPr>
+          <w:lang w:val="nl-BE"/>
+        </w:rPr>
+        <w:t xml:space="preserve"> en systeemontwikkeling, dus ik kan niet echt zelf oordelen over het deze aspecten van het project. Doch heb ik wel kunnen constateren dat de meeste problemen niet liggen waar de meeste mensen het denken (puur bij het programmeren), maar zeker ook bij de communicatie met de opdrachtgever (de vraag verkeerd geïnterpreteerd e.d.) en bij de presentatie naar de gebruiker toe, waardoor er vaak dingen moeten worden hernomen. </w:t>
       </w:r>
     </w:p>
     <w:p>
@@ -19216,7 +19655,35 @@
         <w:rPr>
           <w:lang w:val="nl-BE"/>
         </w:rPr>
-        <w:t xml:space="preserve">De voornaamste les die ik getrokken heb uit het cars project op vlak van usability is dat men op geen gegeven moment mag veronderstellen dat de eindgebruiker ook maar over enig logisch inzicht beschikt. Na gezwoegd te hebben op een strak ogende, gesofisticeerde interface bleek dat er toch gebruikers waren die vast kwamen te zitten op - voor ons - enorm voor de hand liggende zaken. </w:t>
+        <w:t xml:space="preserve">De voornaamste les die ik getrokken heb uit het </w:t>
+      </w:r>
+      <w:proofErr w:type="spellStart"/>
+      <w:r>
+        <w:rPr>
+          <w:lang w:val="nl-BE"/>
+        </w:rPr>
+        <w:t>cars</w:t>
+      </w:r>
+      <w:proofErr w:type="spellEnd"/>
+      <w:r>
+        <w:rPr>
+          <w:lang w:val="nl-BE"/>
+        </w:rPr>
+        <w:t xml:space="preserve"> project op vlak van </w:t>
+      </w:r>
+      <w:proofErr w:type="spellStart"/>
+      <w:r>
+        <w:rPr>
+          <w:lang w:val="nl-BE"/>
+        </w:rPr>
+        <w:t>usability</w:t>
+      </w:r>
+      <w:proofErr w:type="spellEnd"/>
+      <w:r>
+        <w:rPr>
+          <w:lang w:val="nl-BE"/>
+        </w:rPr>
+        <w:t xml:space="preserve"> is dat men op geen gegeven moment mag veronderstellen dat de eindgebruiker ook maar over enig logisch inzicht beschikt. Na gezwoegd te hebben op een strak ogende, gesofisticeerde interface bleek dat er toch gebruikers waren die vast kwamen te zitten op - voor ons - enorm voor de hand liggende zaken. </w:t>
       </w:r>
     </w:p>
     <w:p>
@@ -19231,7 +19698,21 @@
           <w:lang w:val="nl-BE"/>
         </w:rPr>
         <w:lastRenderedPageBreak/>
-        <w:t xml:space="preserve">Een voorbeeld hiervan is een tabel met reservaties waar een klein sleuteltje naast staat waarop men moet klikken indien men een aanpassing wil doen. Voor iemand die enigszins IT-minded is, zijn deze zaken vanzelfsprekend, doch behoren deze mensen tot een minderheid. </w:t>
+        <w:t xml:space="preserve">Een voorbeeld hiervan is een tabel met reservaties waar een klein sleuteltje naast staat waarop men moet klikken indien men een aanpassing wil doen. Voor iemand die enigszins </w:t>
+      </w:r>
+      <w:proofErr w:type="spellStart"/>
+      <w:r>
+        <w:rPr>
+          <w:lang w:val="nl-BE"/>
+        </w:rPr>
+        <w:t>IT-minded</w:t>
+      </w:r>
+      <w:proofErr w:type="spellEnd"/>
+      <w:r>
+        <w:rPr>
+          <w:lang w:val="nl-BE"/>
+        </w:rPr>
+        <w:t xml:space="preserve"> is, zijn deze zaken vanzelfsprekend, doch behoren deze mensen tot een minderheid. </w:t>
       </w:r>
     </w:p>
     <w:p>
@@ -19259,7 +19740,49 @@
         <w:rPr>
           <w:lang w:val="nl-BE"/>
         </w:rPr>
-        <w:t xml:space="preserve">Een andere belangrijke les die ik geleerd heb is dat het esthetische aspect van een interface slechts het topje van de ijsberg is.  De usability heuristics van Jacob Nielsen bleken een waardevol iets om in het achterhoofd te houden om een interface zo gebruiksvriendelijk mogelijk te maken. De nood aan feedback voor de gebruiker is voor mij het best blijven hangen omdat deze zich rechtstreeks vertaalt naar het programmeerwerk wat het merendeel van dit project in beslag nam. </w:t>
+        <w:t xml:space="preserve">Een andere belangrijke les die ik geleerd heb is dat het esthetische aspect van een interface slechts het topje van de ijsberg is.  De </w:t>
+      </w:r>
+      <w:proofErr w:type="spellStart"/>
+      <w:r>
+        <w:rPr>
+          <w:lang w:val="nl-BE"/>
+        </w:rPr>
+        <w:t>usability</w:t>
+      </w:r>
+      <w:proofErr w:type="spellEnd"/>
+      <w:r>
+        <w:rPr>
+          <w:lang w:val="nl-BE"/>
+        </w:rPr>
+        <w:t xml:space="preserve"> </w:t>
+      </w:r>
+      <w:proofErr w:type="spellStart"/>
+      <w:r>
+        <w:rPr>
+          <w:lang w:val="nl-BE"/>
+        </w:rPr>
+        <w:t>heuristics</w:t>
+      </w:r>
+      <w:proofErr w:type="spellEnd"/>
+      <w:r>
+        <w:rPr>
+          <w:lang w:val="nl-BE"/>
+        </w:rPr>
+        <w:t xml:space="preserve"> van Jacob </w:t>
+      </w:r>
+      <w:proofErr w:type="spellStart"/>
+      <w:r>
+        <w:rPr>
+          <w:lang w:val="nl-BE"/>
+        </w:rPr>
+        <w:t>Nielsen</w:t>
+      </w:r>
+      <w:proofErr w:type="spellEnd"/>
+      <w:r>
+        <w:rPr>
+          <w:lang w:val="nl-BE"/>
+        </w:rPr>
+        <w:t xml:space="preserve"> bleken een waardevol iets om in het achterhoofd te houden om een interface zo gebruiksvriendelijk mogelijk te maken. De nood aan feedback voor de gebruiker is voor mij het best blijven hangen omdat deze zich rechtstreeks vertaalt naar het programmeerwerk wat het merendeel van dit project in beslag nam. </w:t>
       </w:r>
     </w:p>
     <w:p>
@@ -19273,7 +19796,21 @@
         <w:rPr>
           <w:lang w:val="nl-BE"/>
         </w:rPr>
-        <w:t>Wat ik in retrospect kan concluderen is dat een goede interface niet een middel is waar de gebruiker met werkt om zijn doel te bereiken, maar dat het de gebruiker gidst doorheen de applicatie naar zijn doel.</w:t>
+        <w:t xml:space="preserve">Wat ik in </w:t>
+      </w:r>
+      <w:proofErr w:type="spellStart"/>
+      <w:r>
+        <w:rPr>
+          <w:lang w:val="nl-BE"/>
+        </w:rPr>
+        <w:t>retrospect</w:t>
+      </w:r>
+      <w:proofErr w:type="spellEnd"/>
+      <w:r>
+        <w:rPr>
+          <w:lang w:val="nl-BE"/>
+        </w:rPr>
+        <w:t xml:space="preserve"> kan concluderen is dat een goede interface niet een middel is waar de gebruiker met werkt om zijn doel te bereiken, maar dat het de gebruiker gidst doorheen de applicatie naar zijn doel.</w:t>
       </w:r>
     </w:p>
     <w:p>
@@ -19351,31 +19888,620 @@
         </w:rPr>
         <w:t>Ook viel het soms niet erg mee om volgens de bepaalde goals (user, business) de pagina in te richten en rekening met iedereen te houden. Ook is informatie architectuur niet bepaald een exacte wetenschap, en is wat je doet niet altijd 100% juist of fout. Ook de doelgroepen bepalen voor een abstract project als dit was niet altijd eenvoudig, ook omdat we niet aan de klant konden vragen naar die doelgroepen. Hetgeen bewijst dat er veel communicatie nodig is tussen de klant en ontwikkelaar</w:t>
       </w:r>
-    </w:p>
-    <w:p>
-      <w:pPr>
-        <w:rPr>
-          <w:lang w:val="nl-BE"/>
-        </w:rPr>
-      </w:pPr>
-    </w:p>
-    <w:p>
-      <w:pPr>
-        <w:rPr>
-          <w:lang w:val="nl-BE"/>
-        </w:rPr>
-      </w:pPr>
-      <w:r>
-        <w:rPr>
-          <w:lang w:val="nl-BE"/>
-        </w:rPr>
-        <w:t>Wat ik eigenlijk wel heel interessant vond waren die heuristics. Daar stonden veel puntjes in die je zonder het te weten gewoon zou vergeten. Het is ook te gebruiken als een eenvoudige checklist, die waarschijnlijk wel gebruikt zal worden indien men er de tijd voor heeft en met een volwaardige applicatie bezig is.</w:t>
-      </w:r>
-      <w:r>
-        <w:rPr>
-          <w:lang w:val="nl-BE"/>
-        </w:rPr>
-        <w:br w:type="page"/>
+      <w:r>
+        <w:rPr>
+          <w:lang w:val="nl-BE"/>
+        </w:rPr>
+        <w:t>.</w:t>
+      </w:r>
+    </w:p>
+    <w:p>
+      <w:pPr>
+        <w:rPr>
+          <w:lang w:val="nl-BE"/>
+        </w:rPr>
+      </w:pPr>
+    </w:p>
+    <w:p>
+      <w:pPr>
+        <w:rPr>
+          <w:lang w:val="nl-BE"/>
+        </w:rPr>
+      </w:pPr>
+      <w:r>
+        <w:rPr>
+          <w:lang w:val="nl-BE"/>
+        </w:rPr>
+        <w:t xml:space="preserve">Wat ik eigenlijk wel heel interessant vond waren die </w:t>
+      </w:r>
+      <w:proofErr w:type="spellStart"/>
+      <w:r>
+        <w:rPr>
+          <w:lang w:val="nl-BE"/>
+        </w:rPr>
+        <w:t>heuristics</w:t>
+      </w:r>
+      <w:proofErr w:type="spellEnd"/>
+      <w:r>
+        <w:rPr>
+          <w:lang w:val="nl-BE"/>
+        </w:rPr>
+        <w:t>. Daar stonden veel puntjes in die je zonder het te weten gewoon zou vergeten. Het is ook te gebruiken als een eenvoudige checklist, die waarschijnlijk wel gebruikt zal worden indien men er de tijd voor heeft en met een volwaardige applicatie bezig is.</w:t>
+      </w:r>
+    </w:p>
+    <w:p>
+      <w:pPr>
+        <w:rPr>
+          <w:lang w:val="nl-BE"/>
+        </w:rPr>
+      </w:pPr>
+    </w:p>
+    <w:p>
+      <w:pPr>
+        <w:pStyle w:val="Kop2"/>
+        <w:rPr>
+          <w:lang w:val="nl-BE"/>
+        </w:rPr>
+      </w:pPr>
+    </w:p>
+    <w:p>
+      <w:pPr>
+        <w:pStyle w:val="Kop2"/>
+        <w:rPr>
+          <w:lang w:val="nl-BE"/>
+        </w:rPr>
+      </w:pPr>
+      <w:r>
+        <w:rPr>
+          <w:lang w:val="nl-BE"/>
+        </w:rPr>
+        <w:t xml:space="preserve">12.4 </w:t>
+      </w:r>
+      <w:proofErr w:type="spellStart"/>
+      <w:r>
+        <w:rPr>
+          <w:lang w:val="nl-BE"/>
+        </w:rPr>
+        <w:t>Yarric</w:t>
+      </w:r>
+      <w:proofErr w:type="spellEnd"/>
+      <w:r>
+        <w:rPr>
+          <w:lang w:val="nl-BE"/>
+        </w:rPr>
+        <w:t xml:space="preserve"> Van den </w:t>
+      </w:r>
+      <w:proofErr w:type="spellStart"/>
+      <w:r>
+        <w:rPr>
+          <w:lang w:val="nl-BE"/>
+        </w:rPr>
+        <w:t>broeck</w:t>
+      </w:r>
+      <w:proofErr w:type="spellEnd"/>
+    </w:p>
+    <w:p>
+      <w:pPr>
+        <w:rPr>
+          <w:lang w:val="nl-BE"/>
+        </w:rPr>
+      </w:pPr>
+    </w:p>
+    <w:p>
+      <w:pPr>
+        <w:rPr>
+          <w:lang w:val="nl-BE"/>
+        </w:rPr>
+      </w:pPr>
+      <w:r>
+        <w:rPr>
+          <w:lang w:val="nl-BE"/>
+        </w:rPr>
+        <w:t xml:space="preserve">Wanneer ik terugkijk op het vak ‘Informatiearchitectuur’ denk ik meteen terug aan die ellenlange </w:t>
+      </w:r>
+      <w:r>
+        <w:rPr>
+          <w:lang w:val="nl-BE"/>
+        </w:rPr>
+        <w:t xml:space="preserve">checklist die we moesten opstellen. Een checklist van 100 praktische vragen </w:t>
+      </w:r>
+      <w:r>
+        <w:rPr>
+          <w:lang w:val="nl-BE"/>
+        </w:rPr>
+        <w:t>rond</w:t>
+      </w:r>
+      <w:r>
+        <w:rPr>
+          <w:lang w:val="nl-BE"/>
+        </w:rPr>
+        <w:t xml:space="preserve"> de</w:t>
+      </w:r>
+      <w:r>
+        <w:rPr>
+          <w:lang w:val="nl-BE"/>
+        </w:rPr>
+        <w:t xml:space="preserve"> </w:t>
+      </w:r>
+      <w:proofErr w:type="spellStart"/>
+      <w:r>
+        <w:rPr>
+          <w:lang w:val="nl-BE"/>
+        </w:rPr>
+        <w:t>usability</w:t>
+      </w:r>
+      <w:proofErr w:type="spellEnd"/>
+      <w:r>
+        <w:rPr>
+          <w:lang w:val="nl-BE"/>
+        </w:rPr>
+        <w:t xml:space="preserve"> </w:t>
+      </w:r>
+      <w:proofErr w:type="spellStart"/>
+      <w:r>
+        <w:rPr>
+          <w:lang w:val="nl-BE"/>
+        </w:rPr>
+        <w:t>heuristics</w:t>
+      </w:r>
+      <w:proofErr w:type="spellEnd"/>
+      <w:r>
+        <w:rPr>
+          <w:lang w:val="nl-BE"/>
+        </w:rPr>
+        <w:t xml:space="preserve"> van Jacob </w:t>
+      </w:r>
+      <w:proofErr w:type="spellStart"/>
+      <w:r>
+        <w:rPr>
+          <w:lang w:val="nl-BE"/>
+        </w:rPr>
+        <w:t>Nielsen</w:t>
+      </w:r>
+      <w:proofErr w:type="spellEnd"/>
+      <w:r>
+        <w:rPr>
+          <w:lang w:val="nl-BE"/>
+        </w:rPr>
+        <w:t xml:space="preserve">. Een lijst die ik in het begin </w:t>
+      </w:r>
+      <w:r>
+        <w:rPr>
+          <w:lang w:val="nl-BE"/>
+        </w:rPr>
+        <w:t>nutteloos</w:t>
+      </w:r>
+      <w:r>
+        <w:rPr>
+          <w:lang w:val="nl-BE"/>
+        </w:rPr>
+        <w:t xml:space="preserve"> werk vond, waarvan ik nooit had gedacht iets te leren. Niets is minder waar gebleken.</w:t>
+      </w:r>
+    </w:p>
+    <w:p>
+      <w:pPr>
+        <w:rPr>
+          <w:lang w:val="nl-BE"/>
+        </w:rPr>
+      </w:pPr>
+    </w:p>
+    <w:p>
+      <w:pPr>
+        <w:rPr>
+          <w:lang w:val="nl-BE"/>
+        </w:rPr>
+      </w:pPr>
+      <w:r>
+        <w:rPr>
+          <w:lang w:val="nl-BE"/>
+        </w:rPr>
+        <w:t xml:space="preserve">Bij </w:t>
+      </w:r>
+      <w:r>
+        <w:rPr>
+          <w:lang w:val="nl-BE"/>
+        </w:rPr>
+        <w:t xml:space="preserve">ons project was voornamelijk ik </w:t>
+      </w:r>
+      <w:r>
+        <w:rPr>
+          <w:lang w:val="nl-BE"/>
+        </w:rPr>
+        <w:t>diegene die instond</w:t>
+      </w:r>
+      <w:r>
+        <w:rPr>
+          <w:lang w:val="nl-BE"/>
+        </w:rPr>
+        <w:t xml:space="preserve"> voor de lay-out van het project. </w:t>
+      </w:r>
+    </w:p>
+    <w:p>
+      <w:pPr>
+        <w:rPr>
+          <w:lang w:val="nl-BE"/>
+        </w:rPr>
+      </w:pPr>
+      <w:r>
+        <w:rPr>
+          <w:lang w:val="nl-BE"/>
+        </w:rPr>
+        <w:t>En b</w:t>
+      </w:r>
+      <w:r>
+        <w:rPr>
+          <w:lang w:val="nl-BE"/>
+        </w:rPr>
+        <w:t>ij het maken van onze interface kon ik niet anders dan denken aan alle praktische informat</w:t>
+      </w:r>
+      <w:r>
+        <w:rPr>
+          <w:lang w:val="nl-BE"/>
+        </w:rPr>
+        <w:t xml:space="preserve">ie die er te halen viel uit de </w:t>
+      </w:r>
+      <w:proofErr w:type="spellStart"/>
+      <w:r>
+        <w:rPr>
+          <w:lang w:val="nl-BE"/>
+        </w:rPr>
+        <w:t>usability</w:t>
+      </w:r>
+      <w:proofErr w:type="spellEnd"/>
+      <w:r>
+        <w:rPr>
+          <w:lang w:val="nl-BE"/>
+        </w:rPr>
+        <w:t xml:space="preserve"> </w:t>
+      </w:r>
+      <w:proofErr w:type="spellStart"/>
+      <w:r>
+        <w:rPr>
+          <w:lang w:val="nl-BE"/>
+        </w:rPr>
+        <w:t>heuristics</w:t>
+      </w:r>
+      <w:proofErr w:type="spellEnd"/>
+      <w:r>
+        <w:rPr>
+          <w:lang w:val="nl-BE"/>
+        </w:rPr>
+        <w:t>. Is alles duidelijk aangegeven? Zijn de juiste kleurcodes gebruikt? Is alles logisch ingedeeld? …</w:t>
+      </w:r>
+    </w:p>
+    <w:p>
+      <w:pPr>
+        <w:rPr>
+          <w:lang w:val="nl-BE"/>
+        </w:rPr>
+      </w:pPr>
+    </w:p>
+    <w:p>
+      <w:pPr>
+        <w:rPr>
+          <w:lang w:val="nl-BE"/>
+        </w:rPr>
+      </w:pPr>
+      <w:r>
+        <w:rPr>
+          <w:lang w:val="nl-BE"/>
+        </w:rPr>
+        <w:t xml:space="preserve">Door dit vak ben ik gaan inzien dat er veel meer komt kijken bij het ontwikkelen van een applicatie dan gedacht. </w:t>
+      </w:r>
+      <w:r>
+        <w:rPr>
+          <w:lang w:val="nl-BE"/>
+        </w:rPr>
+        <w:t>Een applicatie</w:t>
+      </w:r>
+      <w:r>
+        <w:rPr>
+          <w:lang w:val="nl-BE"/>
+        </w:rPr>
+        <w:t xml:space="preserve"> mag dan wel zeer goeie </w:t>
+      </w:r>
+      <w:r>
+        <w:rPr>
+          <w:lang w:val="nl-BE"/>
+        </w:rPr>
+        <w:t xml:space="preserve">achterliggende </w:t>
+      </w:r>
+      <w:r>
+        <w:rPr>
+          <w:lang w:val="nl-BE"/>
+        </w:rPr>
+        <w:t xml:space="preserve">code hebben, en het mag dan wel een mooie interface hebben, maar wat ben je ermee als de gemiddelde mens er niet mee kan werken?   </w:t>
+      </w:r>
+    </w:p>
+    <w:p>
+      <w:pPr>
+        <w:rPr>
+          <w:lang w:val="nl-BE"/>
+        </w:rPr>
+      </w:pPr>
+    </w:p>
+    <w:p>
+      <w:pPr>
+        <w:rPr>
+          <w:lang w:val="nl-BE"/>
+        </w:rPr>
+      </w:pPr>
+      <w:r>
+        <w:rPr>
+          <w:lang w:val="nl-BE"/>
+        </w:rPr>
+        <w:t xml:space="preserve">Veel dingen lijken </w:t>
+      </w:r>
+      <w:r>
+        <w:rPr>
+          <w:lang w:val="nl-BE"/>
+        </w:rPr>
+        <w:t xml:space="preserve">misschien </w:t>
+      </w:r>
+      <w:r>
+        <w:rPr>
+          <w:lang w:val="nl-BE"/>
+        </w:rPr>
+        <w:t>vanzelfsprekend voor de o</w:t>
+      </w:r>
+      <w:r>
+        <w:rPr>
+          <w:lang w:val="nl-BE"/>
+        </w:rPr>
+        <w:t>ntwikkelaar –</w:t>
+      </w:r>
+      <w:r>
+        <w:rPr>
+          <w:lang w:val="nl-BE"/>
+        </w:rPr>
+        <w:t xml:space="preserve"> </w:t>
+      </w:r>
+      <w:r>
+        <w:rPr>
+          <w:lang w:val="nl-BE"/>
+        </w:rPr>
+        <w:t xml:space="preserve">iemand met een </w:t>
+      </w:r>
+      <w:r>
+        <w:rPr>
+          <w:lang w:val="nl-BE"/>
+        </w:rPr>
+        <w:t xml:space="preserve">goede </w:t>
+      </w:r>
+      <w:r>
+        <w:rPr>
+          <w:lang w:val="nl-BE"/>
+        </w:rPr>
+        <w:t xml:space="preserve"> </w:t>
+      </w:r>
+      <w:proofErr w:type="spellStart"/>
+      <w:r>
+        <w:rPr>
+          <w:lang w:val="nl-BE"/>
+        </w:rPr>
+        <w:t>IT-kennis</w:t>
+      </w:r>
+      <w:proofErr w:type="spellEnd"/>
+      <w:r>
+        <w:rPr>
+          <w:lang w:val="nl-BE"/>
+        </w:rPr>
+        <w:t xml:space="preserve"> </w:t>
+      </w:r>
+      <w:r>
+        <w:rPr>
+          <w:lang w:val="nl-BE"/>
+        </w:rPr>
+        <w:t>–</w:t>
+      </w:r>
+      <w:r>
+        <w:rPr>
+          <w:lang w:val="nl-BE"/>
+        </w:rPr>
+        <w:t xml:space="preserve"> van </w:t>
+      </w:r>
+      <w:r>
+        <w:rPr>
+          <w:lang w:val="nl-BE"/>
+        </w:rPr>
+        <w:t xml:space="preserve">de </w:t>
+      </w:r>
+      <w:r>
+        <w:rPr>
+          <w:lang w:val="nl-BE"/>
+        </w:rPr>
+        <w:t xml:space="preserve">applicatie, </w:t>
+      </w:r>
+      <w:r>
+        <w:rPr>
+          <w:lang w:val="nl-BE"/>
+        </w:rPr>
+        <w:t xml:space="preserve">maar </w:t>
+      </w:r>
+      <w:r>
+        <w:rPr>
+          <w:lang w:val="nl-BE"/>
+        </w:rPr>
+        <w:t>is alles wel zo vanzelfsprekend voor iemand zonder diezelfde kennis?</w:t>
+      </w:r>
+      <w:r>
+        <w:rPr>
+          <w:lang w:val="nl-BE"/>
+        </w:rPr>
+        <w:t xml:space="preserve"> Het is duidelijk gebleken dat dit niet het geval is.</w:t>
+      </w:r>
+      <w:r>
+        <w:rPr>
+          <w:lang w:val="nl-BE"/>
+        </w:rPr>
+        <w:t xml:space="preserve"> </w:t>
+      </w:r>
+      <w:r>
+        <w:rPr>
+          <w:lang w:val="nl-BE"/>
+        </w:rPr>
+        <w:t xml:space="preserve">Je moet je applicatie kunnen aanpassen aan je doelgroep! </w:t>
+      </w:r>
+    </w:p>
+    <w:p>
+      <w:pPr>
+        <w:rPr>
+          <w:lang w:val="nl-BE"/>
+        </w:rPr>
+      </w:pPr>
+    </w:p>
+    <w:p>
+      <w:pPr>
+        <w:rPr>
+          <w:lang w:val="nl-BE"/>
+        </w:rPr>
+      </w:pPr>
+      <w:r>
+        <w:rPr>
+          <w:lang w:val="nl-BE"/>
+        </w:rPr>
+        <w:t xml:space="preserve">Bij het </w:t>
+      </w:r>
+      <w:r>
+        <w:rPr>
+          <w:lang w:val="nl-BE"/>
+        </w:rPr>
+        <w:t>testen</w:t>
+      </w:r>
+      <w:r>
+        <w:rPr>
+          <w:lang w:val="nl-BE"/>
+        </w:rPr>
+        <w:t xml:space="preserve"> van ons project </w:t>
+      </w:r>
+      <w:r>
+        <w:rPr>
+          <w:lang w:val="nl-BE"/>
+        </w:rPr>
+        <w:t xml:space="preserve">door gewone gebruikers werd nogmaals zeer duidelijk dat het niet voor iedereen </w:t>
+      </w:r>
+      <w:r>
+        <w:rPr>
+          <w:lang w:val="nl-BE"/>
+        </w:rPr>
+        <w:t>voor de hand liggend</w:t>
+      </w:r>
+      <w:r>
+        <w:rPr>
+          <w:lang w:val="nl-BE"/>
+        </w:rPr>
+        <w:t xml:space="preserve"> is om </w:t>
+      </w:r>
+      <w:r>
+        <w:rPr>
+          <w:lang w:val="nl-BE"/>
+        </w:rPr>
+        <w:t>makkelijk te navigeren doorheen de hele applicatie</w:t>
+      </w:r>
+      <w:r>
+        <w:rPr>
+          <w:lang w:val="nl-BE"/>
+        </w:rPr>
+        <w:t>. Vo</w:t>
+      </w:r>
+      <w:r>
+        <w:rPr>
+          <w:lang w:val="nl-BE"/>
+        </w:rPr>
+        <w:t xml:space="preserve">or leken zoals mijn moeder mag het </w:t>
+      </w:r>
+      <w:r>
+        <w:rPr>
+          <w:lang w:val="nl-BE"/>
+        </w:rPr>
+        <w:t xml:space="preserve">allemaal </w:t>
+      </w:r>
+      <w:r>
+        <w:rPr>
+          <w:lang w:val="nl-BE"/>
+        </w:rPr>
+        <w:t xml:space="preserve">niet te moeilijk </w:t>
+      </w:r>
+      <w:r>
+        <w:rPr>
+          <w:lang w:val="nl-BE"/>
+        </w:rPr>
+        <w:t xml:space="preserve">zijn. </w:t>
+      </w:r>
+      <w:r>
+        <w:rPr>
+          <w:lang w:val="nl-BE"/>
+        </w:rPr>
+        <w:t xml:space="preserve">En dat is de kunst die we aangeleerd kregen bij ‘Informatiearchitectuur’; om iets simpel te houden en toch functioneel te blijven, dat iedereen ermee overweg kan. </w:t>
+      </w:r>
+      <w:r>
+        <w:rPr>
+          <w:lang w:val="nl-BE"/>
+        </w:rPr>
+        <w:t xml:space="preserve">Iedereen kan </w:t>
+      </w:r>
+      <w:r>
+        <w:rPr>
+          <w:lang w:val="nl-BE"/>
+        </w:rPr>
+        <w:t xml:space="preserve">tenslotte </w:t>
+      </w:r>
+      <w:r>
+        <w:rPr>
+          <w:lang w:val="nl-BE"/>
+        </w:rPr>
+        <w:t>iets</w:t>
+      </w:r>
+      <w:r>
+        <w:rPr>
+          <w:lang w:val="nl-BE"/>
+        </w:rPr>
+        <w:t xml:space="preserve"> moeilijk en complex maken</w:t>
+      </w:r>
+      <w:r>
+        <w:rPr>
+          <w:lang w:val="nl-BE"/>
+        </w:rPr>
+        <w:t xml:space="preserve">, maar iets simpel en toch functioneel maken; dat is niet van de poes.  </w:t>
+      </w:r>
+      <w:r>
+        <w:rPr>
+          <w:lang w:val="nl-BE"/>
+        </w:rPr>
+        <w:t xml:space="preserve"> </w:t>
+      </w:r>
+    </w:p>
+    <w:p>
+      <w:pPr>
+        <w:rPr>
+          <w:lang w:val="nl-BE"/>
+        </w:rPr>
+      </w:pPr>
+    </w:p>
+    <w:p>
+      <w:pPr>
+        <w:rPr>
+          <w:lang w:val="nl-BE"/>
+        </w:rPr>
+      </w:pPr>
+      <w:r>
+        <w:rPr>
+          <w:lang w:val="nl-BE"/>
+        </w:rPr>
+        <w:t>Het mag dan wel extra tijd en werk kosten om volgens deze regels te werken, maar als je kijkt naar de resultaten die ermee worden behaald, dan is het onontbeerlijk.</w:t>
+      </w:r>
+    </w:p>
+    <w:p>
+      <w:pPr>
+        <w:rPr>
+          <w:lang w:val="nl-BE"/>
+        </w:rPr>
+      </w:pPr>
+      <w:r>
+        <w:rPr>
+          <w:lang w:val="nl-BE"/>
+        </w:rPr>
+        <w:t xml:space="preserve"> </w:t>
       </w:r>
     </w:p>
     <w:p>
@@ -19404,6 +20530,13 @@
         <w:rPr>
           <w:lang w:val="nl-BE"/>
         </w:rPr>
+        <w:br w:type="page"/>
+      </w:r>
+      <w:r>
+        <w:rPr>
+          <w:lang w:val="nl-BE"/>
+        </w:rPr>
+        <w:lastRenderedPageBreak/>
         <w:t>Bijlagen</w:t>
       </w:r>
       <w:bookmarkEnd w:id="21"/>
@@ -19428,13 +20561,29 @@
         </w:rPr>
       </w:pPr>
       <w:bookmarkStart w:id="22" w:name="_Toc248518986"/>
-      <w:r>
-        <w:rPr>
-          <w:lang w:val="nl-BE"/>
-        </w:rPr>
-        <w:t>User-testen front-end</w:t>
+      <w:proofErr w:type="spellStart"/>
+      <w:r>
+        <w:rPr>
+          <w:lang w:val="nl-BE"/>
+        </w:rPr>
+        <w:t>User-testen</w:t>
+      </w:r>
+      <w:proofErr w:type="spellEnd"/>
+      <w:r>
+        <w:rPr>
+          <w:lang w:val="nl-BE"/>
+        </w:rPr>
+        <w:t xml:space="preserve"> </w:t>
+      </w:r>
+      <w:proofErr w:type="spellStart"/>
+      <w:r>
+        <w:rPr>
+          <w:lang w:val="nl-BE"/>
+        </w:rPr>
+        <w:t>front-end</w:t>
       </w:r>
       <w:bookmarkEnd w:id="22"/>
+      <w:proofErr w:type="spellEnd"/>
     </w:p>
     <w:p>
       <w:pPr>
@@ -19453,10 +20602,14 @@
       </w:pPr>
     </w:p>
     <w:sectPr>
+      <w:headerReference w:type="default" r:id="rId12"/>
       <w:footerReference w:type="default" r:id="rId13"/>
+      <w:headerReference w:type="first" r:id="rId14"/>
+      <w:footerReference w:type="first" r:id="rId15"/>
       <w:pgSz w:w="11906" w:h="16838"/>
       <w:pgMar w:top="1417" w:right="1417" w:bottom="1417" w:left="1417" w:header="708" w:footer="708" w:gutter="0"/>
       <w:cols w:space="708"/>
+      <w:titlePg/>
       <w:docGrid w:linePitch="360"/>
     </w:sectPr>
   </w:body>
@@ -19487,12 +20640,81 @@
   <w:p>
     <w:pPr>
       <w:pStyle w:val="Voettekst"/>
+      <w:rPr>
+        <w:rStyle w:val="Intensievebenadrukking"/>
+      </w:rPr>
     </w:pPr>
     <w:r>
-      <w:tab/>
+      <w:rPr>
+        <w:rStyle w:val="Intensievebenadrukking"/>
+        <w:lang w:val="nl-NL" w:eastAsia="zh-TW"/>
+      </w:rPr>
+      <w:pict>
+        <v:group id="_x0000_s4097" style="position:absolute;margin-left:.4pt;margin-top:799.15pt;width:594.45pt;height:15pt;z-index:251660288;mso-width-percent:1000;mso-position-horizontal-relative:page;mso-position-vertical-relative:page;mso-width-percent:1000" coordorigin=",14970" coordsize="12255,300">
+          <v:shapetype id="_x0000_t202" coordsize="21600,21600" o:spt="202" path="m,l,21600r21600,l21600,xe">
+            <v:stroke joinstyle="miter"/>
+            <v:path gradientshapeok="t" o:connecttype="rect"/>
+          </v:shapetype>
+          <v:shape id="_x0000_s4098" type="#_x0000_t202" style="position:absolute;left:10803;top:14982;width:659;height:288;v-text-anchor:top" filled="f" stroked="f">
+            <v:textbox style="mso-next-textbox:#_x0000_s4098" inset="0,0,0,0">
+              <w:txbxContent>
+                <w:p>
+                  <w:pPr>
+                    <w:jc w:val="center"/>
+                  </w:pPr>
+                  <w:fldSimple w:instr=" PAGE    \* MERGEFORMAT ">
+                    <w:r>
+                      <w:rPr>
+                        <w:noProof/>
+                        <w:color w:val="8C8C8C"/>
+                      </w:rPr>
+                      <w:t>26</w:t>
+                    </w:r>
+                  </w:fldSimple>
+                </w:p>
+              </w:txbxContent>
+            </v:textbox>
+          </v:shape>
+          <v:group id="_x0000_s4099" style="position:absolute;top:14970;width:12255;height:230;flip:x" coordorigin="-8,14978" coordsize="12255,230">
+            <v:shapetype id="_x0000_t34" coordsize="21600,21600" o:spt="34" o:oned="t" adj="10800" path="m,l@0,0@0,21600,21600,21600e" filled="f">
+              <v:stroke joinstyle="miter"/>
+              <v:formulas>
+                <v:f eqn="val #0"/>
+              </v:formulas>
+              <v:path arrowok="t" fillok="f" o:connecttype="none"/>
+              <v:handles>
+                <v:h position="#0,center"/>
+              </v:handles>
+              <o:lock v:ext="edit" shapetype="t"/>
+            </v:shapetype>
+            <v:shape id="_x0000_s4100" type="#_x0000_t34" style="position:absolute;left:-8;top:14978;width:1260;height:230;flip:y" o:connectortype="elbow" adj=",1024457,257" strokecolor="#a5a5a5"/>
+            <v:shape id="_x0000_s4101" type="#_x0000_t34" style="position:absolute;left:1252;top:14978;width:10995;height:230;rotation:180" o:connectortype="elbow" adj="20904,-1024457,-24046" strokecolor="#a5a5a5"/>
+          </v:group>
+          <w10:wrap anchorx="page" anchory="page"/>
+        </v:group>
+      </w:pict>
     </w:r>
     <w:r>
-      <w:tab/>
+      <w:rPr>
+        <w:rStyle w:val="Intensievebenadrukking"/>
+      </w:rPr>
+      <w:t>2009-2010</w:t>
+    </w:r>
+  </w:p>
+</w:ftr>
+</file>
+
+<file path=word/footer2.xml><?xml version="1.0" encoding="utf-8"?>
+<w:ftr xmlns:ve="http://schemas.openxmlformats.org/markup-compatibility/2006" xmlns:o="urn:schemas-microsoft-com:office:office" xmlns:r="http://schemas.openxmlformats.org/officeDocument/2006/relationships" xmlns:m="http://schemas.openxmlformats.org/officeDocument/2006/math" xmlns:v="urn:schemas-microsoft-com:vml" xmlns:wp="http://schemas.openxmlformats.org/drawingml/2006/wordprocessingDrawing" xmlns:w10="urn:schemas-microsoft-com:office:word" xmlns:w="http://schemas.openxmlformats.org/wordprocessingml/2006/main" xmlns:wne="http://schemas.microsoft.com/office/word/2006/wordml">
+  <w:p>
+    <w:pPr>
+      <w:pStyle w:val="Voettekst"/>
+    </w:pPr>
+    <w:r>
+      <w:rPr>
+        <w:rStyle w:val="Intensievebenadrukking"/>
+      </w:rPr>
+      <w:t>2009-2010</w:t>
     </w:r>
   </w:p>
 </w:ftr>
@@ -19515,6 +20737,361 @@
     </w:p>
   </w:footnote>
 </w:footnotes>
+</file>
+
+<file path=word/header1.xml><?xml version="1.0" encoding="utf-8"?>
+<w:hdr xmlns:ve="http://schemas.openxmlformats.org/markup-compatibility/2006" xmlns:o="urn:schemas-microsoft-com:office:office" xmlns:r="http://schemas.openxmlformats.org/officeDocument/2006/relationships" xmlns:m="http://schemas.openxmlformats.org/officeDocument/2006/math" xmlns:v="urn:schemas-microsoft-com:vml" xmlns:wp="http://schemas.openxmlformats.org/drawingml/2006/wordprocessingDrawing" xmlns:w10="urn:schemas-microsoft-com:office:word" xmlns:w="http://schemas.openxmlformats.org/wordprocessingml/2006/main" xmlns:wne="http://schemas.microsoft.com/office/word/2006/wordml">
+  <w:p>
+    <w:pPr>
+      <w:jc w:val="right"/>
+      <w:rPr>
+        <w:rStyle w:val="Intensievebenadrukking"/>
+      </w:rPr>
+    </w:pPr>
+    <w:proofErr w:type="spellStart"/>
+    <w:r>
+      <w:rPr>
+        <w:rStyle w:val="Intensievebenadrukking"/>
+      </w:rPr>
+      <w:t>Yarric</w:t>
+    </w:r>
+    <w:proofErr w:type="spellEnd"/>
+    <w:r>
+      <w:rPr>
+        <w:rStyle w:val="Intensievebenadrukking"/>
+      </w:rPr>
+      <w:t xml:space="preserve"> Van den </w:t>
+    </w:r>
+    <w:proofErr w:type="spellStart"/>
+    <w:r>
+      <w:rPr>
+        <w:rStyle w:val="Intensievebenadrukking"/>
+      </w:rPr>
+      <w:t>broeck</w:t>
+    </w:r>
+    <w:proofErr w:type="spellEnd"/>
+    <w:r>
+      <w:rPr>
+        <w:rStyle w:val="Intensievebenadrukking"/>
+      </w:rPr>
+      <w:t xml:space="preserve"> </w:t>
+    </w:r>
+    <w:r>
+      <w:rPr>
+        <w:rStyle w:val="Intensievebenadrukking"/>
+      </w:rPr>
+      <w:t>3 IMA</w:t>
+    </w:r>
+  </w:p>
+  <w:p>
+    <w:pPr>
+      <w:jc w:val="right"/>
+      <w:rPr>
+        <w:rStyle w:val="Intensievebenadrukking"/>
+      </w:rPr>
+    </w:pPr>
+    <w:r>
+      <w:rPr>
+        <w:rStyle w:val="Intensievebenadrukking"/>
+      </w:rPr>
+      <w:t>Beerend Lauwers</w:t>
+    </w:r>
+    <w:r>
+      <w:rPr>
+        <w:rStyle w:val="Intensievebenadrukking"/>
+      </w:rPr>
+      <w:t xml:space="preserve"> </w:t>
+    </w:r>
+    <w:r>
+      <w:rPr>
+        <w:rStyle w:val="Intensievebenadrukking"/>
+      </w:rPr>
+      <w:t>3 IMA</w:t>
+    </w:r>
+  </w:p>
+  <w:p>
+    <w:pPr>
+      <w:jc w:val="right"/>
+      <w:rPr>
+        <w:rStyle w:val="Intensievebenadrukking"/>
+      </w:rPr>
+    </w:pPr>
+    <w:r>
+      <w:rPr>
+        <w:rStyle w:val="Intensievebenadrukking"/>
+      </w:rPr>
+      <w:t>Frank De Sterke</w:t>
+    </w:r>
+    <w:r>
+      <w:rPr>
+        <w:rStyle w:val="Intensievebenadrukking"/>
+      </w:rPr>
+      <w:t xml:space="preserve"> </w:t>
+    </w:r>
+    <w:r>
+      <w:rPr>
+        <w:rStyle w:val="Intensievebenadrukking"/>
+      </w:rPr>
+      <w:t>3 IMA</w:t>
+    </w:r>
+  </w:p>
+  <w:p>
+    <w:pPr>
+      <w:jc w:val="right"/>
+      <w:rPr>
+        <w:rStyle w:val="Intensievebenadrukking"/>
+      </w:rPr>
+    </w:pPr>
+    <w:r>
+      <w:rPr>
+        <w:rStyle w:val="Intensievebenadrukking"/>
+      </w:rPr>
+      <w:t xml:space="preserve">Frederik </w:t>
+    </w:r>
+    <w:r>
+      <w:rPr>
+        <w:rStyle w:val="Intensievebenadrukking"/>
+      </w:rPr>
+      <w:t>V</w:t>
+    </w:r>
+    <w:r>
+      <w:rPr>
+        <w:rStyle w:val="Intensievebenadrukking"/>
+      </w:rPr>
+      <w:t>an Den Hof</w:t>
+    </w:r>
+    <w:r>
+      <w:rPr>
+        <w:rStyle w:val="Intensievebenadrukking"/>
+      </w:rPr>
+      <w:t xml:space="preserve"> </w:t>
+    </w:r>
+    <w:r>
+      <w:rPr>
+        <w:rStyle w:val="Intensievebenadrukking"/>
+      </w:rPr>
+      <w:t>3 IMA</w:t>
+    </w:r>
+  </w:p>
+  <w:p>
+    <w:pPr>
+      <w:jc w:val="right"/>
+      <w:rPr>
+        <w:rStyle w:val="Intensievebenadrukking"/>
+      </w:rPr>
+    </w:pPr>
+    <w:r>
+      <w:rPr>
+        <w:rStyle w:val="Intensievebenadrukking"/>
+      </w:rPr>
+      <w:t xml:space="preserve">Frederik </w:t>
+    </w:r>
+    <w:proofErr w:type="spellStart"/>
+    <w:r>
+      <w:rPr>
+        <w:rStyle w:val="Intensievebenadrukking"/>
+      </w:rPr>
+      <w:t>Vermeiren</w:t>
+    </w:r>
+    <w:proofErr w:type="spellEnd"/>
+    <w:r>
+      <w:rPr>
+        <w:rStyle w:val="Intensievebenadrukking"/>
+      </w:rPr>
+      <w:t xml:space="preserve"> </w:t>
+    </w:r>
+    <w:r>
+      <w:rPr>
+        <w:rStyle w:val="Intensievebenadrukking"/>
+      </w:rPr>
+      <w:t>3 IMA</w:t>
+    </w:r>
+  </w:p>
+  <w:p>
+    <w:pPr>
+      <w:jc w:val="right"/>
+      <w:rPr>
+        <w:rStyle w:val="Intensievebenadrukking"/>
+      </w:rPr>
+    </w:pPr>
+  </w:p>
+</w:hdr>
+</file>
+
+<file path=word/header2.xml><?xml version="1.0" encoding="utf-8"?>
+<w:hdr xmlns:ve="http://schemas.openxmlformats.org/markup-compatibility/2006" xmlns:o="urn:schemas-microsoft-com:office:office" xmlns:r="http://schemas.openxmlformats.org/officeDocument/2006/relationships" xmlns:m="http://schemas.openxmlformats.org/officeDocument/2006/math" xmlns:v="urn:schemas-microsoft-com:vml" xmlns:wp="http://schemas.openxmlformats.org/drawingml/2006/wordprocessingDrawing" xmlns:w10="urn:schemas-microsoft-com:office:word" xmlns:w="http://schemas.openxmlformats.org/wordprocessingml/2006/main" xmlns:wne="http://schemas.microsoft.com/office/word/2006/wordml">
+  <w:p>
+    <w:pPr>
+      <w:jc w:val="right"/>
+      <w:rPr>
+        <w:rStyle w:val="Intensievebenadrukking"/>
+      </w:rPr>
+    </w:pPr>
+    <w:proofErr w:type="spellStart"/>
+    <w:r>
+      <w:rPr>
+        <w:rStyle w:val="Intensievebenadrukking"/>
+      </w:rPr>
+      <w:t>Yarric</w:t>
+    </w:r>
+    <w:proofErr w:type="spellEnd"/>
+    <w:r>
+      <w:rPr>
+        <w:rStyle w:val="Intensievebenadrukking"/>
+      </w:rPr>
+      <w:t xml:space="preserve"> Van den </w:t>
+    </w:r>
+    <w:proofErr w:type="spellStart"/>
+    <w:r>
+      <w:rPr>
+        <w:rStyle w:val="Intensievebenadrukking"/>
+      </w:rPr>
+      <w:t>broeck</w:t>
+    </w:r>
+    <w:proofErr w:type="spellEnd"/>
+    <w:r>
+      <w:rPr>
+        <w:rStyle w:val="Intensievebenadrukking"/>
+      </w:rPr>
+      <w:t xml:space="preserve"> </w:t>
+    </w:r>
+    <w:r>
+      <w:rPr>
+        <w:rStyle w:val="Intensievebenadrukking"/>
+      </w:rPr>
+      <w:t>3 IMA</w:t>
+    </w:r>
+  </w:p>
+  <w:p>
+    <w:pPr>
+      <w:jc w:val="right"/>
+      <w:rPr>
+        <w:rStyle w:val="Intensievebenadrukking"/>
+      </w:rPr>
+    </w:pPr>
+    <w:r>
+      <w:rPr>
+        <w:rStyle w:val="Intensievebenadrukking"/>
+      </w:rPr>
+      <w:t>Beerend Lauwers</w:t>
+    </w:r>
+    <w:r>
+      <w:rPr>
+        <w:rStyle w:val="Intensievebenadrukking"/>
+      </w:rPr>
+      <w:t xml:space="preserve"> </w:t>
+    </w:r>
+    <w:r>
+      <w:rPr>
+        <w:rStyle w:val="Intensievebenadrukking"/>
+      </w:rPr>
+      <w:t>3 IMA</w:t>
+    </w:r>
+  </w:p>
+  <w:p>
+    <w:pPr>
+      <w:jc w:val="right"/>
+      <w:rPr>
+        <w:rStyle w:val="Intensievebenadrukking"/>
+      </w:rPr>
+    </w:pPr>
+    <w:r>
+      <w:rPr>
+        <w:rStyle w:val="Intensievebenadrukking"/>
+      </w:rPr>
+      <w:t>Frank De Sterke</w:t>
+    </w:r>
+    <w:r>
+      <w:rPr>
+        <w:rStyle w:val="Intensievebenadrukking"/>
+      </w:rPr>
+      <w:t xml:space="preserve"> </w:t>
+    </w:r>
+    <w:r>
+      <w:rPr>
+        <w:rStyle w:val="Intensievebenadrukking"/>
+      </w:rPr>
+      <w:t>3 IMA</w:t>
+    </w:r>
+  </w:p>
+  <w:p>
+    <w:pPr>
+      <w:jc w:val="right"/>
+      <w:rPr>
+        <w:rStyle w:val="Intensievebenadrukking"/>
+      </w:rPr>
+    </w:pPr>
+    <w:r>
+      <w:rPr>
+        <w:rStyle w:val="Intensievebenadrukking"/>
+      </w:rPr>
+      <w:t xml:space="preserve">Frederik </w:t>
+    </w:r>
+    <w:r>
+      <w:rPr>
+        <w:rStyle w:val="Intensievebenadrukking"/>
+      </w:rPr>
+      <w:t>V</w:t>
+    </w:r>
+    <w:r>
+      <w:rPr>
+        <w:rStyle w:val="Intensievebenadrukking"/>
+      </w:rPr>
+      <w:t>an Den Hof</w:t>
+    </w:r>
+    <w:r>
+      <w:rPr>
+        <w:rStyle w:val="Intensievebenadrukking"/>
+      </w:rPr>
+      <w:t xml:space="preserve"> </w:t>
+    </w:r>
+    <w:r>
+      <w:rPr>
+        <w:rStyle w:val="Intensievebenadrukking"/>
+      </w:rPr>
+      <w:t>3 IMA</w:t>
+    </w:r>
+  </w:p>
+  <w:p>
+    <w:pPr>
+      <w:jc w:val="right"/>
+      <w:rPr>
+        <w:rStyle w:val="Intensievebenadrukking"/>
+      </w:rPr>
+    </w:pPr>
+    <w:r>
+      <w:rPr>
+        <w:rStyle w:val="Intensievebenadrukking"/>
+      </w:rPr>
+      <w:t xml:space="preserve">Frederik </w:t>
+    </w:r>
+    <w:proofErr w:type="spellStart"/>
+    <w:r>
+      <w:rPr>
+        <w:rStyle w:val="Intensievebenadrukking"/>
+      </w:rPr>
+      <w:t>Vermeiren</w:t>
+    </w:r>
+    <w:proofErr w:type="spellEnd"/>
+    <w:r>
+      <w:rPr>
+        <w:rStyle w:val="Intensievebenadrukking"/>
+      </w:rPr>
+      <w:t xml:space="preserve"> </w:t>
+    </w:r>
+    <w:r>
+      <w:rPr>
+        <w:rStyle w:val="Intensievebenadrukking"/>
+      </w:rPr>
+      <w:t>3 IMA</w:t>
+    </w:r>
+  </w:p>
+  <w:p>
+    <w:pPr>
+      <w:pStyle w:val="Koptekst"/>
+    </w:pPr>
+  </w:p>
+</w:hdr>
 </file>
 
 <file path=word/numbering.xml><?xml version="1.0" encoding="utf-8"?>
@@ -21668,7 +23245,7 @@
   </w:docDefaults>
   <w:latentStyles w:defLockedState="0" w:defUIPriority="99" w:defSemiHidden="1" w:defUnhideWhenUsed="1" w:defQFormat="0" w:count="267">
     <w:lsdException w:name="Normal" w:locked="1" w:semiHidden="0" w:uiPriority="0" w:unhideWhenUsed="0" w:qFormat="1"/>
-    <w:lsdException w:name="heading 1" w:locked="1" w:semiHidden="0" w:uiPriority="0" w:unhideWhenUsed="0" w:qFormat="1"/>
+    <w:lsdException w:name="heading 1" w:locked="1" w:semiHidden="0" w:unhideWhenUsed="0" w:qFormat="1"/>
     <w:lsdException w:name="heading 2" w:locked="1" w:semiHidden="0" w:uiPriority="0" w:unhideWhenUsed="0" w:qFormat="1"/>
     <w:lsdException w:name="heading 3" w:locked="1" w:semiHidden="0" w:uiPriority="0" w:unhideWhenUsed="0" w:qFormat="1"/>
     <w:lsdException w:name="heading 4" w:locked="1" w:uiPriority="0" w:qFormat="1"/>
@@ -21967,7 +23544,6 @@
     <w:basedOn w:val="Standaard"/>
     <w:link w:val="KoptekstChar"/>
     <w:uiPriority w:val="99"/>
-    <w:semiHidden/>
     <w:rsid w:val="004E766D"/>
     <w:pPr>
       <w:tabs>
@@ -21981,7 +23557,6 @@
     <w:basedOn w:val="Standaardalinea-lettertype"/>
     <w:link w:val="Koptekst"/>
     <w:uiPriority w:val="99"/>
-    <w:semiHidden/>
     <w:locked/>
     <w:rsid w:val="004E766D"/>
     <w:rPr>
@@ -22235,6 +23810,34 @@
     <w:rsid w:val="00C80F25"/>
     <w:rPr>
       <w:rFonts w:ascii="Tahoma" w:hAnsi="Tahoma" w:cs="Tahoma"/>
+      <w:sz w:val="16"/>
+      <w:szCs w:val="16"/>
+      <w:lang w:val="nl-NL" w:eastAsia="nl-NL"/>
+    </w:rPr>
+  </w:style>
+  <w:style w:type="paragraph" w:styleId="Ballontekst">
+    <w:name w:val="Balloon Text"/>
+    <w:basedOn w:val="Standaard"/>
+    <w:link w:val="BallontekstChar"/>
+    <w:uiPriority w:val="99"/>
+    <w:semiHidden/>
+    <w:unhideWhenUsed/>
+    <w:rsid w:val="008F50C3"/>
+    <w:rPr>
+      <w:rFonts w:ascii="Tahoma" w:hAnsi="Tahoma" w:cs="Tahoma"/>
+      <w:sz w:val="16"/>
+      <w:szCs w:val="16"/>
+    </w:rPr>
+  </w:style>
+  <w:style w:type="character" w:customStyle="1" w:styleId="BallontekstChar">
+    <w:name w:val="Ballontekst Char"/>
+    <w:basedOn w:val="Standaardalinea-lettertype"/>
+    <w:link w:val="Ballontekst"/>
+    <w:uiPriority w:val="99"/>
+    <w:semiHidden/>
+    <w:rsid w:val="008F50C3"/>
+    <w:rPr>
+      <w:rFonts w:ascii="Tahoma" w:eastAsia="Times New Roman" w:hAnsi="Tahoma" w:cs="Tahoma"/>
       <w:sz w:val="16"/>
       <w:szCs w:val="16"/>
       <w:lang w:val="nl-NL" w:eastAsia="nl-NL"/>

</xml_diff>